<commit_message>
consolidated and updated the readme
</commit_message>
<xml_diff>
--- a/README.docx
+++ b/README.docx
@@ -2,7 +2,14 @@
 <file path=word/document.xml><?xml version="1.0" encoding="utf-8"?>
 <w:document xmlns:ve="http://schemas.openxmlformats.org/markup-compatibility/2006" xmlns:o="urn:schemas-microsoft-com:office:office" xmlns:r="http://schemas.openxmlformats.org/officeDocument/2006/relationships" xmlns:m="http://schemas.openxmlformats.org/officeDocument/2006/math" xmlns:v="urn:schemas-microsoft-com:vml" xmlns:wp="http://schemas.openxmlformats.org/drawingml/2006/wordprocessingDrawing" xmlns:w10="urn:schemas-microsoft-com:office:word" xmlns:w="http://schemas.openxmlformats.org/wordprocessingml/2006/main" xmlns:wne="http://schemas.microsoft.com/office/word/2006/wordml">
   <w:body>
-    <w:p/>
+    <w:p>
+      <w:r>
+        <w:tab/>
+      </w:r>
+      <w:r>
+        <w:tab/>
+      </w:r>
+    </w:p>
     <w:tbl>
       <w:tblPr>
         <w:tblW w:w="9360" w:type="dxa"/>
@@ -126,21 +133,14 @@
                 <w:sz w:val="14"/>
                 <w:szCs w:val="14"/>
               </w:rPr>
-              <w:t>02</w:t>
+              <w:t>0</w:t>
             </w:r>
             <w:r>
               <w:rPr>
                 <w:sz w:val="14"/>
                 <w:szCs w:val="14"/>
               </w:rPr>
-              <w:t>.1</w:t>
-            </w:r>
-            <w:r>
-              <w:rPr>
-                <w:sz w:val="14"/>
-                <w:szCs w:val="14"/>
-              </w:rPr>
-              <w:t>8.10</w:t>
+              <w:t>4.15.2010</w:t>
             </w:r>
           </w:p>
           <w:p>
@@ -163,7 +163,7 @@
                 <w:sz w:val="14"/>
                 <w:szCs w:val="14"/>
               </w:rPr>
-              <w:t>2</w:t>
+              <w:t>3</w:t>
             </w:r>
           </w:p>
           <w:p>
@@ -561,11 +561,19 @@
                 <w:sz w:val="14"/>
               </w:rPr>
             </w:pPr>
+            <w:proofErr w:type="spellStart"/>
             <w:r>
               <w:rPr>
                 <w:sz w:val="14"/>
               </w:rPr>
-              <w:t xml:space="preserve">tel 718 963 4594 </w:t>
+              <w:t>tel</w:t>
+            </w:r>
+            <w:proofErr w:type="spellEnd"/>
+            <w:r>
+              <w:rPr>
+                <w:sz w:val="14"/>
+              </w:rPr>
+              <w:t xml:space="preserve"> 718 963 4594 </w:t>
             </w:r>
             <w:r>
               <w:rPr>
@@ -774,7 +782,15 @@
         </w:numPr>
       </w:pPr>
       <w:r>
-        <w:t>Use XHTML for both coding practices and Doctype.  This means that all image and break tags must have a close tag.  Follow the index.html file for an example.</w:t>
+        <w:t xml:space="preserve">Use XHTML for both coding practices and </w:t>
+      </w:r>
+      <w:proofErr w:type="spellStart"/>
+      <w:r>
+        <w:t>Doctype</w:t>
+      </w:r>
+      <w:proofErr w:type="spellEnd"/>
+      <w:r>
+        <w:t>.  This means that all image and break tags must have a close tag.  Follow the index.html file for an example.</w:t>
       </w:r>
     </w:p>
     <w:p>
@@ -784,42 +800,43 @@
           <w:ilvl w:val="0"/>
           <w:numId w:val="27"/>
         </w:numPr>
-      </w:pPr>
-      <w:r>
-        <w:t>Under most circumstances, </w:t>
+        <w:rPr>
+          <w:color w:val="FF0000"/>
+        </w:rPr>
+      </w:pPr>
+      <w:r>
+        <w:rPr>
+          <w:b/>
+          <w:color w:val="FF0000"/>
+        </w:rPr>
+        <w:t>D</w:t>
       </w:r>
       <w:r>
         <w:rPr>
           <w:b/>
           <w:bCs/>
+          <w:color w:val="FF0000"/>
         </w:rPr>
-        <w:t>do not use in-line Java</w:t>
+        <w:t>o not use in-line JavaScript</w:t>
+      </w:r>
+      <w:r>
+        <w:rPr>
+          <w:color w:val="FF0000"/>
+        </w:rPr>
+        <w:t> and </w:t>
       </w:r>
       <w:r>
         <w:rPr>
           <w:b/>
           <w:bCs/>
-        </w:rPr>
-        <w:t>S</w:t>
-      </w:r>
-      <w:r>
-        <w:rPr>
-          <w:b/>
-          <w:bCs/>
-        </w:rPr>
-        <w:t>cript</w:t>
-      </w:r>
-      <w:r>
-        <w:t> and </w:t>
-      </w:r>
-      <w:r>
-        <w:rPr>
-          <w:b/>
-          <w:bCs/>
+          <w:color w:val="FF0000"/>
         </w:rPr>
         <w:t>never use in-line CSS</w:t>
       </w:r>
       <w:r>
+        <w:rPr>
+          <w:color w:val="FF0000"/>
+        </w:rPr>
         <w:t>.</w:t>
       </w:r>
     </w:p>
@@ -1053,14 +1070,33 @@
         <w:t>We have a tendency to design for the 960 grid system.  Please check to see if the designs fit into that system and use it accordingly.</w:t>
       </w:r>
       <w:r>
-        <w:t xml:space="preserve">  We have the 12 and 16 column grids stylesheets in the </w:t>
+        <w:t xml:space="preserve">  </w:t>
+      </w:r>
+      <w:r>
+        <w:t xml:space="preserve">There are two example files which should be copied into the all.css file if we are using the grid system.  </w:t>
+      </w:r>
+      <w:r>
+        <w:t xml:space="preserve">We have the 12 and 16 column grids </w:t>
+      </w:r>
+      <w:proofErr w:type="spellStart"/>
+      <w:r>
+        <w:t>stylesheets</w:t>
+      </w:r>
+      <w:proofErr w:type="spellEnd"/>
+      <w:r>
+        <w:t xml:space="preserve"> in the </w:t>
       </w:r>
       <w:r>
         <w:t>‘</w:t>
       </w:r>
       <w:r>
-        <w:t>/stylesheets</w:t>
-      </w:r>
+        <w:t>/</w:t>
+      </w:r>
+      <w:proofErr w:type="spellStart"/>
+      <w:r>
+        <w:t>stylesheets</w:t>
+      </w:r>
+      <w:proofErr w:type="spellEnd"/>
       <w:r>
         <w:t>/’</w:t>
       </w:r>
@@ -1127,7 +1163,15 @@
         <w:t xml:space="preserve"> the RESET block </w:t>
       </w:r>
       <w:r>
-        <w:t>in the package’s ‘/stylesheets/all.css’ file</w:t>
+        <w:t>in the package’s ‘/</w:t>
+      </w:r>
+      <w:proofErr w:type="spellStart"/>
+      <w:r>
+        <w:t>stylesheets</w:t>
+      </w:r>
+      <w:proofErr w:type="spellEnd"/>
+      <w:r>
+        <w:t>/all.css’ file</w:t>
       </w:r>
       <w:r>
         <w:t>.  This</w:t>
@@ -1171,7 +1215,15 @@
         </w:numPr>
       </w:pPr>
       <w:r>
-        <w:t>Organize the CSS into logical sections such as HTML, classes (site wide only), layout, promos, etc. as seen in the '/stylesheets/all.css' file. </w:t>
+        <w:t>Organize the CSS into logical sections such as HTML, classes (site wide only), layout, promos, etc. as seen in the '/</w:t>
+      </w:r>
+      <w:proofErr w:type="spellStart"/>
+      <w:r>
+        <w:t>stylesheets</w:t>
+      </w:r>
+      <w:proofErr w:type="spellEnd"/>
+      <w:r>
+        <w:t>/all.css' file. </w:t>
       </w:r>
     </w:p>
     <w:p>
@@ -1203,13 +1255,16 @@
           <w:ilvl w:val="0"/>
           <w:numId w:val="34"/>
         </w:numPr>
-        <w:rPr>
-          <w:b/>
-        </w:rPr>
       </w:pPr>
       <w:r>
         <w:lastRenderedPageBreak/>
-        <w:t>Use camelCase for ids and dashes for classes</w:t>
+        <w:t xml:space="preserve">Use </w:t>
+      </w:r>
+      <w:r>
+        <w:t>lowercase and</w:t>
+      </w:r>
+      <w:r>
+        <w:t xml:space="preserve"> for ids and dashes for classes</w:t>
       </w:r>
       <w:r>
         <w:t>.</w:t>
@@ -1223,6 +1278,9 @@
       </w:r>
       <w:r>
         <w:t>#layout</w:t>
+      </w:r>
+      <w:r>
+        <w:t>-container</w:t>
       </w:r>
       <w:r>
         <w:t xml:space="preserve"> {  }</w:t>
@@ -1246,31 +1304,6 @@
         </w:numPr>
       </w:pPr>
       <w:r>
-        <w:t xml:space="preserve">For elements that are used to wrap, append the word ‘Container’ to the div id that you are wrapping. </w:t>
-      </w:r>
-      <w:r>
-        <w:br/>
-      </w:r>
-      <w:r>
-        <w:br/>
-        <w:t xml:space="preserve">Example: </w:t>
-      </w:r>
-      <w:r>
-        <w:t>&lt;div id=”elementIdContainer”&gt;&lt;div id=”elementId”&gt;&lt;/div&gt;&lt;/div&gt;</w:t>
-      </w:r>
-      <w:r>
-        <w:br/>
-      </w:r>
-    </w:p>
-    <w:p>
-      <w:pPr>
-        <w:pStyle w:val="BodyText"/>
-        <w:numPr>
-          <w:ilvl w:val="0"/>
-          <w:numId w:val="34"/>
-        </w:numPr>
-      </w:pPr>
-      <w:r>
         <w:t>The syntax</w:t>
       </w:r>
       <w:r>
@@ -1298,14 +1331,27 @@
       <w:r>
         <w:t xml:space="preserve"> </w:t>
       </w:r>
-      <w:r>
-        <w:t>color:red;</w:t>
+      <w:proofErr w:type="spellStart"/>
+      <w:r>
+        <w:t>color:red</w:t>
+      </w:r>
+      <w:proofErr w:type="spellEnd"/>
+      <w:r>
+        <w:t>;</w:t>
       </w:r>
       <w:r>
         <w:t xml:space="preserve"> </w:t>
       </w:r>
       <w:r>
-        <w:t>text-align:center;</w:t>
+        <w:t>text-</w:t>
+      </w:r>
+      <w:proofErr w:type="spellStart"/>
+      <w:r>
+        <w:t>align:center</w:t>
+      </w:r>
+      <w:proofErr w:type="spellEnd"/>
+      <w:r>
+        <w:t>;</w:t>
       </w:r>
       <w:r>
         <w:t xml:space="preserve"> </w:t>
@@ -1443,7 +1489,15 @@
         <w:t>the</w:t>
       </w:r>
       <w:r>
-        <w:t xml:space="preserve"> descenders of the text </w:t>
+        <w:t xml:space="preserve"> </w:t>
+      </w:r>
+      <w:proofErr w:type="spellStart"/>
+      <w:r>
+        <w:t>descenders</w:t>
+      </w:r>
+      <w:proofErr w:type="spellEnd"/>
+      <w:r>
+        <w:t xml:space="preserve"> of the text </w:t>
       </w:r>
       <w:r>
         <w:t>are not cut off by the bottom of the input</w:t>
@@ -1526,17 +1580,30 @@
         <w:pStyle w:val="BodyText"/>
         <w:ind w:left="1080"/>
       </w:pPr>
+      <w:proofErr w:type="gramStart"/>
       <w:r>
         <w:t>input</w:t>
       </w:r>
       <w:r>
-        <w:t>[type=’text’]</w:t>
+        <w:t>[</w:t>
+      </w:r>
+      <w:proofErr w:type="gramEnd"/>
+      <w:r>
+        <w:t>type=’text’]</w:t>
       </w:r>
       <w:r>
         <w:t xml:space="preserve"> </w:t>
       </w:r>
       <w:r>
-        <w:t>, input.input-field</w:t>
+        <w:t xml:space="preserve">, </w:t>
+      </w:r>
+      <w:proofErr w:type="spellStart"/>
+      <w:r>
+        <w:t>input.input</w:t>
+      </w:r>
+      <w:proofErr w:type="spellEnd"/>
+      <w:r>
+        <w:t>-field</w:t>
       </w:r>
       <w:r>
         <w:t xml:space="preserve"> </w:t>
@@ -1556,8 +1623,13 @@
         <w:pStyle w:val="BodyText"/>
         <w:ind w:firstLine="720"/>
       </w:pPr>
-      <w:r>
-        <w:t>and you would like to add a padding of 2px to the field, the style must become</w:t>
+      <w:proofErr w:type="gramStart"/>
+      <w:r>
+        <w:t>and</w:t>
+      </w:r>
+      <w:proofErr w:type="gramEnd"/>
+      <w:r>
+        <w:t xml:space="preserve"> you would like to add a padding of 2px to the field, the style must become</w:t>
       </w:r>
     </w:p>
     <w:p>
@@ -1571,11 +1643,24 @@
         <w:pStyle w:val="BodyText"/>
         <w:ind w:left="360" w:firstLine="720"/>
       </w:pPr>
-      <w:r>
-        <w:t>input[type=’text’]</w:t>
-      </w:r>
-      <w:r>
-        <w:t>, input.input-field</w:t>
+      <w:proofErr w:type="gramStart"/>
+      <w:r>
+        <w:t>input[</w:t>
+      </w:r>
+      <w:proofErr w:type="gramEnd"/>
+      <w:r>
+        <w:t>type=’text’]</w:t>
+      </w:r>
+      <w:r>
+        <w:t xml:space="preserve">, </w:t>
+      </w:r>
+      <w:proofErr w:type="spellStart"/>
+      <w:r>
+        <w:t>input.input</w:t>
+      </w:r>
+      <w:proofErr w:type="spellEnd"/>
+      <w:r>
+        <w:t>-field</w:t>
       </w:r>
       <w:r>
         <w:t xml:space="preserve"> </w:t>
@@ -1620,6 +1705,45 @@
         </w:numPr>
       </w:pPr>
       <w:r>
+        <w:t xml:space="preserve">We have two options for clearing, first the </w:t>
+      </w:r>
+      <w:proofErr w:type="spellStart"/>
+      <w:r>
+        <w:t>clearfix</w:t>
+      </w:r>
+      <w:proofErr w:type="spellEnd"/>
+      <w:r>
+        <w:t xml:space="preserve"> classes and second the clear classes.  </w:t>
+      </w:r>
+      <w:r>
+        <w:t xml:space="preserve">You can read more about the </w:t>
+      </w:r>
+      <w:proofErr w:type="spellStart"/>
+      <w:r>
+        <w:t>clearfix</w:t>
+      </w:r>
+      <w:proofErr w:type="spellEnd"/>
+      <w:r>
+        <w:t xml:space="preserve"> here </w:t>
+      </w:r>
+      <w:hyperlink r:id="rId13" w:history="1">
+        <w:r>
+          <w:rPr>
+            <w:rStyle w:val="Hyperlink"/>
+          </w:rPr>
+          <w:t>http://www.webtoolkit.info/css-clearfix.html</w:t>
+        </w:r>
+      </w:hyperlink>
+    </w:p>
+    <w:p>
+      <w:pPr>
+        <w:pStyle w:val="BodyText"/>
+        <w:ind w:left="1440"/>
+      </w:pPr>
+      <w:r>
+        <w:br/>
+      </w:r>
+      <w:r>
         <w:t>The basic clear</w:t>
       </w:r>
       <w:r>
@@ -1631,88 +1755,327 @@
       <w:r>
         <w:t>.</w:t>
       </w:r>
+      <w:proofErr w:type="spellStart"/>
+      <w:r>
+        <w:t>clearfix</w:t>
+      </w:r>
+      <w:proofErr w:type="spellEnd"/>
+      <w:r>
+        <w:t xml:space="preserve">, </w:t>
+      </w:r>
+      <w:r>
+        <w:t>.</w:t>
+      </w:r>
+      <w:proofErr w:type="spellStart"/>
       <w:r>
         <w:t>clear</w:t>
       </w:r>
       <w:r>
-        <w:t>:after</w:t>
-      </w:r>
-      <w:r>
-        <w:t xml:space="preserve">, </w:t>
+        <w:t>fix</w:t>
+      </w:r>
+      <w:proofErr w:type="spellEnd"/>
+      <w:r>
+        <w:t xml:space="preserve">-left, and </w:t>
       </w:r>
       <w:r>
         <w:t>.</w:t>
       </w:r>
+      <w:proofErr w:type="spellStart"/>
       <w:r>
         <w:t>clear</w:t>
       </w:r>
       <w:r>
-        <w:t>-left</w:t>
-      </w:r>
-      <w:r>
-        <w:t>:after</w:t>
-      </w:r>
-      <w:r>
-        <w:t xml:space="preserve">, and </w:t>
-      </w:r>
-      <w:r>
-        <w:t>.</w:t>
-      </w:r>
-      <w:r>
-        <w:t>clear-r</w:t>
-      </w:r>
-      <w:r>
-        <w:t>ight</w:t>
-      </w:r>
-      <w:r>
-        <w:t>:after</w:t>
-      </w:r>
-      <w:r>
-        <w:t xml:space="preserve">. </w:t>
-      </w:r>
-      <w:r>
-        <w:t>These classes use the ‘:after’ pseudo-selector to add clearing after the tag you are floating.  If you need to use a block element to clear a float, please use a div with a non-breaking space.</w:t>
-      </w:r>
+        <w:t>fix</w:t>
+      </w:r>
+      <w:proofErr w:type="spellEnd"/>
+      <w:r>
+        <w:t>-r</w:t>
+      </w:r>
+      <w:r>
+        <w:t xml:space="preserve">ight. </w:t>
+      </w:r>
+      <w:r>
+        <w:t>These classes use the ‘</w:t>
+      </w:r>
+      <w:proofErr w:type="gramStart"/>
+      <w:r>
+        <w:t>:after’</w:t>
+      </w:r>
+      <w:proofErr w:type="gramEnd"/>
+      <w:r>
+        <w:t xml:space="preserve"> pseudo-selector to add clearing after the tag you are floating.  </w:t>
+      </w:r>
+      <w:r>
+        <w:t xml:space="preserve">To clear after a floated element, you can use </w:t>
+      </w:r>
+      <w:proofErr w:type="spellStart"/>
+      <w:r>
+        <w:t>clearfix</w:t>
+      </w:r>
+      <w:proofErr w:type="spellEnd"/>
+      <w:r>
+        <w:t xml:space="preserve">.  </w:t>
+      </w:r>
+    </w:p>
+    <w:p>
+      <w:pPr>
+        <w:pStyle w:val="BodyText"/>
+        <w:ind w:left="1440"/>
+      </w:pPr>
       <w:r>
         <w:br/>
       </w:r>
       <w:r>
+        <w:t>Example</w:t>
+      </w:r>
+      <w:r>
+        <w:t>s</w:t>
+      </w:r>
+      <w:r>
+        <w:t xml:space="preserve"> of clearing after</w:t>
+      </w:r>
+      <w:r>
+        <w:t>:</w:t>
+      </w:r>
+    </w:p>
+    <w:p>
+      <w:pPr>
+        <w:pStyle w:val="BodyText"/>
+        <w:ind w:left="2160"/>
+      </w:pPr>
+      <w:r>
         <w:br/>
       </w:r>
       <w:r>
-        <w:t>Example:</w:t>
-      </w:r>
+        <w:t>&lt;div class=”</w:t>
+      </w:r>
+      <w:r>
+        <w:t xml:space="preserve">float </w:t>
+      </w:r>
+      <w:proofErr w:type="spellStart"/>
+      <w:r>
+        <w:t>clear</w:t>
+      </w:r>
+      <w:r>
+        <w:t>fix</w:t>
+      </w:r>
+      <w:proofErr w:type="spellEnd"/>
+      <w:r>
+        <w:t>”&gt;</w:t>
+      </w:r>
+      <w:r>
+        <w:t>Content that is floating</w:t>
+      </w:r>
+      <w:r>
+        <w:t>&lt;/div&gt;</w:t>
+      </w:r>
+    </w:p>
+    <w:p>
+      <w:pPr>
+        <w:pStyle w:val="BodyText"/>
+        <w:ind w:left="2160"/>
+      </w:pPr>
       <w:r>
         <w:br/>
-        <w:t>&lt;div class=”clear”&gt;&amp;nbsp;&lt;/div&gt;</w:t>
-      </w:r>
+      </w:r>
+      <w:r>
+        <w:t>&lt;div class=”</w:t>
+      </w:r>
+      <w:r>
+        <w:t xml:space="preserve">float-left </w:t>
+      </w:r>
+      <w:proofErr w:type="spellStart"/>
+      <w:r>
+        <w:t>clear</w:t>
+      </w:r>
+      <w:r>
+        <w:t>fix</w:t>
+      </w:r>
+      <w:proofErr w:type="spellEnd"/>
+      <w:r>
+        <w:t>-l</w:t>
+      </w:r>
+      <w:r>
+        <w:t>eft”</w:t>
+      </w:r>
+      <w:r>
+        <w:t>&gt;</w:t>
+      </w:r>
+      <w:r>
+        <w:t>Content that is floating left</w:t>
+      </w:r>
+      <w:r>
+        <w:t>&lt;/div&gt;</w:t>
+      </w:r>
+    </w:p>
+    <w:p>
+      <w:pPr>
+        <w:pStyle w:val="BodyText"/>
+        <w:ind w:left="2160"/>
+      </w:pPr>
       <w:r>
         <w:br/>
       </w:r>
       <w:r>
-        <w:t>&lt;div class=”clear</w:t>
-      </w:r>
-      <w:r>
-        <w:t>-l</w:t>
-      </w:r>
-      <w:r>
-        <w:t>eft”</w:t>
-      </w:r>
-      <w:r>
-        <w:t>&gt;&amp;nbsp;&lt;/div&gt;</w:t>
-      </w:r>
+        <w:t>&lt;div class=”</w:t>
+      </w:r>
+      <w:r>
+        <w:t xml:space="preserve">float-right </w:t>
+      </w:r>
+      <w:proofErr w:type="spellStart"/>
+      <w:r>
+        <w:t>clear</w:t>
+      </w:r>
+      <w:r>
+        <w:t>fix</w:t>
+      </w:r>
+      <w:proofErr w:type="spellEnd"/>
+      <w:r>
+        <w:t>-r</w:t>
+      </w:r>
+      <w:r>
+        <w:t>ight”&gt;</w:t>
+      </w:r>
+      <w:r>
+        <w:t>Content that is floating right</w:t>
+      </w:r>
+      <w:r>
+        <w:t>&lt;/div&gt;</w:t>
+      </w:r>
+    </w:p>
+    <w:p>
+      <w:pPr>
+        <w:pStyle w:val="BodyText"/>
+        <w:ind w:left="1440"/>
+      </w:pPr>
       <w:r>
         <w:br/>
       </w:r>
       <w:r>
-        <w:t>&lt;div class=”clear-r</w:t>
-      </w:r>
-      <w:r>
-        <w:t>ight”&gt;&amp;nbsp;&lt;/div&gt;</w:t>
-      </w:r>
-      <w:r>
         <w:br/>
       </w:r>
+    </w:p>
+    <w:p>
+      <w:pPr>
+        <w:pStyle w:val="BodyText"/>
+        <w:ind w:left="1440"/>
+      </w:pPr>
+      <w:r>
+        <w:lastRenderedPageBreak/>
+        <w:br/>
+        <w:t>If you need to use a block element to clear a float, please use a div with a non-breaking space.</w:t>
+      </w:r>
+      <w:r>
+        <w:br/>
+      </w:r>
+    </w:p>
+    <w:p>
+      <w:pPr>
+        <w:pStyle w:val="BodyText"/>
+        <w:ind w:left="1440"/>
+      </w:pPr>
+      <w:r>
+        <w:t>Examples:</w:t>
+      </w:r>
+      <w:r>
+        <w:br/>
+      </w:r>
+    </w:p>
+    <w:p>
+      <w:pPr>
+        <w:pStyle w:val="BodyText"/>
+        <w:ind w:left="2160"/>
+      </w:pPr>
+      <w:r>
+        <w:t>&lt;div class=”float-left”&gt;&lt;/div&gt;</w:t>
+      </w:r>
+      <w:r>
+        <w:br/>
+        <w:t>&lt;div class=”clear”&gt;&amp;</w:t>
+      </w:r>
+      <w:proofErr w:type="spellStart"/>
+      <w:proofErr w:type="gramStart"/>
+      <w:r>
+        <w:t>nbsp</w:t>
+      </w:r>
+      <w:proofErr w:type="spellEnd"/>
+      <w:r>
+        <w:t>;</w:t>
+      </w:r>
+      <w:proofErr w:type="gramEnd"/>
+      <w:r>
+        <w:t>&lt;/div&gt;</w:t>
+      </w:r>
+    </w:p>
+    <w:p>
+      <w:pPr>
+        <w:pStyle w:val="BodyText"/>
+        <w:ind w:left="2160"/>
+      </w:pPr>
+    </w:p>
+    <w:p>
+      <w:pPr>
+        <w:pStyle w:val="BodyText"/>
+        <w:ind w:left="2160"/>
+      </w:pPr>
+      <w:r>
+        <w:t>&lt;div class=”float-left”&gt;&lt;/div&gt;</w:t>
+      </w:r>
+      <w:r>
+        <w:br/>
+        <w:t>&lt;div class=”clear-left”&gt;&amp;</w:t>
+      </w:r>
+      <w:proofErr w:type="spellStart"/>
+      <w:proofErr w:type="gramStart"/>
+      <w:r>
+        <w:t>nbsp</w:t>
+      </w:r>
+      <w:proofErr w:type="spellEnd"/>
+      <w:r>
+        <w:t>;</w:t>
+      </w:r>
+      <w:proofErr w:type="gramEnd"/>
+      <w:r>
+        <w:t>&lt;/div&gt;</w:t>
+      </w:r>
+    </w:p>
+    <w:p>
+      <w:pPr>
+        <w:pStyle w:val="BodyText"/>
+        <w:ind w:left="2160"/>
+      </w:pPr>
+      <w:r>
+        <w:t>&lt;div class=”float-right”&gt;&lt;/div&gt;</w:t>
+      </w:r>
+      <w:r>
+        <w:br/>
+        <w:t>&lt;div class=”clear-right”&gt;&amp;</w:t>
+      </w:r>
+      <w:proofErr w:type="spellStart"/>
+      <w:proofErr w:type="gramStart"/>
+      <w:r>
+        <w:t>nbsp</w:t>
+      </w:r>
+      <w:proofErr w:type="spellEnd"/>
+      <w:r>
+        <w:t>;</w:t>
+      </w:r>
+      <w:proofErr w:type="gramEnd"/>
+      <w:r>
+        <w:t>&lt;/div&gt;</w:t>
+      </w:r>
+    </w:p>
+    <w:p>
+      <w:pPr>
+        <w:pStyle w:val="BodyText"/>
+        <w:ind w:left="1440"/>
+      </w:pPr>
+    </w:p>
+    <w:p>
+      <w:pPr>
+        <w:pStyle w:val="BodyText"/>
+        <w:ind w:left="1440"/>
+      </w:pPr>
     </w:p>
     <w:p>
       <w:pPr>
@@ -1756,7 +2119,7 @@
       <w:r>
         <w:t xml:space="preserve">cript disabled will not see the correct styles for the site.  Instead, use CSS sprites, the technique outlined here - </w:t>
       </w:r>
-      <w:hyperlink r:id="rId13" w:history="1">
+      <w:hyperlink r:id="rId14" w:history="1">
         <w:r>
           <w:rPr>
             <w:rStyle w:val="Hyperlink"/>
@@ -1774,11 +2137,7 @@
         <w:t xml:space="preserve"> buttons</w:t>
       </w:r>
       <w:r>
-        <w:t xml:space="preserve"> that use </w:t>
-      </w:r>
-      <w:r>
-        <w:lastRenderedPageBreak/>
-        <w:t>images</w:t>
+        <w:t xml:space="preserve"> that use images</w:t>
       </w:r>
       <w:r>
         <w:t xml:space="preserve">.  </w:t>
@@ -1835,7 +2194,15 @@
         <w:t xml:space="preserve">a </w:t>
       </w:r>
       <w:r>
-        <w:t>best for SEO and 508 compliance and is included in the default package.</w:t>
+        <w:t xml:space="preserve">best for SEO and </w:t>
+      </w:r>
+      <w:proofErr w:type="gramStart"/>
+      <w:r>
+        <w:t>508 compliance</w:t>
+      </w:r>
+      <w:proofErr w:type="gramEnd"/>
+      <w:r>
+        <w:t xml:space="preserve"> and is included in the default package.</w:t>
       </w:r>
       <w:r>
         <w:br/>
@@ -1882,7 +2249,31 @@
         </w:numPr>
       </w:pPr>
       <w:r>
-        <w:t>Save .png files instead of .gif files when you can.  If you do use .png files, make sure to account for the fact that IE 6 cannot natively display .png files.  Look into pngfix.js and make sure to apply it to the CSS as well as inline images.</w:t>
+        <w:t>Save .</w:t>
+      </w:r>
+      <w:proofErr w:type="spellStart"/>
+      <w:r>
+        <w:t>png</w:t>
+      </w:r>
+      <w:proofErr w:type="spellEnd"/>
+      <w:r>
+        <w:t xml:space="preserve"> files instead of .gif files when you can.  If you do use .</w:t>
+      </w:r>
+      <w:proofErr w:type="spellStart"/>
+      <w:r>
+        <w:t>png</w:t>
+      </w:r>
+      <w:proofErr w:type="spellEnd"/>
+      <w:r>
+        <w:t xml:space="preserve"> files, make sure to account for the fact that IE 6 cannot natively display .</w:t>
+      </w:r>
+      <w:proofErr w:type="spellStart"/>
+      <w:r>
+        <w:t>png</w:t>
+      </w:r>
+      <w:proofErr w:type="spellEnd"/>
+      <w:r>
+        <w:t xml:space="preserve"> files.  Look into pngfix.js and make sure to apply it to the CSS as well as inline images.</w:t>
       </w:r>
     </w:p>
     <w:p>
@@ -2068,6 +2459,25 @@
         <w:rPr>
           <w:b/>
         </w:rPr>
+        <w:br/>
+      </w:r>
+      <w:r>
+        <w:rPr>
+          <w:b/>
+        </w:rPr>
+        <w:br/>
+      </w:r>
+      <w:r>
+        <w:rPr>
+          <w:b/>
+        </w:rPr>
+        <w:lastRenderedPageBreak/>
+        <w:br/>
+      </w:r>
+      <w:r>
+        <w:rPr>
+          <w:b/>
+        </w:rPr>
         <w:t>4</w:t>
       </w:r>
       <w:r>
@@ -2082,6 +2492,12 @@
         </w:rPr>
         <w:t xml:space="preserve"> THE DEFAULT PACKAGE</w:t>
       </w:r>
+      <w:r>
+        <w:rPr>
+          <w:b/>
+        </w:rPr>
+        <w:t xml:space="preserve"> FILE DIRECTORY</w:t>
+      </w:r>
     </w:p>
     <w:p>
       <w:pPr>
@@ -2192,8 +2608,16 @@
         <w:rPr>
           <w:b/>
         </w:rPr>
-        <w:t>/nav</w:t>
-      </w:r>
+        <w:t>/</w:t>
+      </w:r>
+      <w:proofErr w:type="spellStart"/>
+      <w:r>
+        <w:rPr>
+          <w:b/>
+        </w:rPr>
+        <w:t>nav</w:t>
+      </w:r>
+      <w:proofErr w:type="spellEnd"/>
       <w:r>
         <w:t xml:space="preserve"> - Images for the navigation go here.</w:t>
       </w:r>
@@ -2244,8 +2668,16 @@
         <w:rPr>
           <w:b/>
         </w:rPr>
-        <w:t>/javascripts</w:t>
-      </w:r>
+        <w:t>/</w:t>
+      </w:r>
+      <w:proofErr w:type="spellStart"/>
+      <w:r>
+        <w:rPr>
+          <w:b/>
+        </w:rPr>
+        <w:t>javascripts</w:t>
+      </w:r>
+      <w:proofErr w:type="spellEnd"/>
     </w:p>
     <w:p>
       <w:pPr>
@@ -2261,11 +2693,16 @@
       <w:r>
         <w:t xml:space="preserve"> - All page specific </w:t>
       </w:r>
+      <w:proofErr w:type="spellStart"/>
       <w:r>
         <w:t>Javascript</w:t>
       </w:r>
       <w:r>
-        <w:t>s go here.</w:t>
+        <w:t>s</w:t>
+      </w:r>
+      <w:proofErr w:type="spellEnd"/>
+      <w:r>
+        <w:t xml:space="preserve"> go here.</w:t>
       </w:r>
     </w:p>
     <w:p>
@@ -2277,11 +2714,167 @@
         <w:rPr>
           <w:b/>
         </w:rPr>
-        <w:t>/jquery</w:t>
-      </w:r>
-      <w:r>
-        <w:t xml:space="preserve"> - All jQuery plug-ins and miscellaneous jQuery related files files go here.</w:t>
-      </w:r>
+        <w:t>/</w:t>
+      </w:r>
+      <w:proofErr w:type="spellStart"/>
+      <w:r>
+        <w:rPr>
+          <w:b/>
+        </w:rPr>
+        <w:t>jquery</w:t>
+      </w:r>
+      <w:proofErr w:type="spellEnd"/>
+      <w:r>
+        <w:t xml:space="preserve"> - All </w:t>
+      </w:r>
+      <w:proofErr w:type="spellStart"/>
+      <w:r>
+        <w:t>jQuery</w:t>
+      </w:r>
+      <w:proofErr w:type="spellEnd"/>
+      <w:r>
+        <w:t xml:space="preserve"> plug-ins and miscellaneous </w:t>
+      </w:r>
+      <w:proofErr w:type="spellStart"/>
+      <w:r>
+        <w:t>jQuery</w:t>
+      </w:r>
+      <w:proofErr w:type="spellEnd"/>
+      <w:r>
+        <w:t xml:space="preserve"> related files </w:t>
+      </w:r>
+      <w:proofErr w:type="spellStart"/>
+      <w:r>
+        <w:t>files</w:t>
+      </w:r>
+      <w:proofErr w:type="spellEnd"/>
+      <w:r>
+        <w:t xml:space="preserve"> go here.</w:t>
+      </w:r>
+    </w:p>
+    <w:p>
+      <w:pPr>
+        <w:pStyle w:val="BodyText"/>
+        <w:ind w:firstLine="720"/>
+      </w:pPr>
+      <w:r>
+        <w:rPr>
+          <w:b/>
+        </w:rPr>
+        <w:t>/lib</w:t>
+      </w:r>
+      <w:r>
+        <w:t xml:space="preserve"> – A folder with libraries we use for HTML5/etc.</w:t>
+      </w:r>
+    </w:p>
+    <w:p>
+      <w:pPr>
+        <w:pStyle w:val="BodyText"/>
+        <w:ind w:firstLine="720"/>
+        <w:rPr>
+          <w:b/>
+        </w:rPr>
+      </w:pPr>
+      <w:r>
+        <w:tab/>
+      </w:r>
+      <w:r>
+        <w:rPr>
+          <w:b/>
+        </w:rPr>
+        <w:t>css3.js</w:t>
+      </w:r>
+      <w:r>
+        <w:rPr>
+          <w:b/>
+        </w:rPr>
+        <w:t xml:space="preserve"> – </w:t>
+      </w:r>
+      <w:r>
+        <w:t>add</w:t>
+      </w:r>
+      <w:r>
+        <w:rPr>
+          <w:b/>
+        </w:rPr>
+        <w:t xml:space="preserve"> </w:t>
+      </w:r>
+      <w:r>
+        <w:t>css3</w:t>
+      </w:r>
+      <w:r>
+        <w:t xml:space="preserve"> transitions here if they’re not supported by the browser</w:t>
+      </w:r>
+    </w:p>
+    <w:p>
+      <w:pPr>
+        <w:pStyle w:val="BodyText"/>
+        <w:ind w:firstLine="720"/>
+        <w:rPr>
+          <w:b/>
+        </w:rPr>
+      </w:pPr>
+      <w:r>
+        <w:rPr>
+          <w:b/>
+        </w:rPr>
+        <w:tab/>
+        <w:t>html5.js</w:t>
+      </w:r>
+      <w:r>
+        <w:rPr>
+          <w:b/>
+        </w:rPr>
+        <w:t xml:space="preserve"> – </w:t>
+      </w:r>
+      <w:r>
+        <w:t xml:space="preserve">a </w:t>
+      </w:r>
+      <w:proofErr w:type="spellStart"/>
+      <w:r>
+        <w:t>shiv</w:t>
+      </w:r>
+      <w:proofErr w:type="spellEnd"/>
+      <w:r>
+        <w:t xml:space="preserve"> for adding html5 elements to IE</w:t>
+      </w:r>
+    </w:p>
+    <w:p>
+      <w:pPr>
+        <w:pStyle w:val="BodyText"/>
+        <w:ind w:left="1440"/>
+        <w:rPr>
+          <w:b/>
+        </w:rPr>
+      </w:pPr>
+      <w:proofErr w:type="gramStart"/>
+      <w:r>
+        <w:rPr>
+          <w:b/>
+        </w:rPr>
+        <w:t>modernizer-1.7.min.js</w:t>
+      </w:r>
+      <w:proofErr w:type="gramEnd"/>
+      <w:r>
+        <w:rPr>
+          <w:b/>
+        </w:rPr>
+        <w:t xml:space="preserve"> – </w:t>
+      </w:r>
+      <w:r>
+        <w:t xml:space="preserve">Another JavaScript library for </w:t>
+      </w:r>
+      <w:r>
+        <w:t xml:space="preserve">HTML5 tests (optional). </w:t>
+      </w:r>
+      <w:hyperlink r:id="rId15" w:history="1">
+        <w:r>
+          <w:rPr>
+            <w:rStyle w:val="Hyperlink"/>
+          </w:rPr>
+          <w:t>http://www.modernizr.com/</w:t>
+        </w:r>
+      </w:hyperlink>
     </w:p>
     <w:p>
       <w:pPr>
@@ -2295,30 +2888,136 @@
         <w:t>application.js</w:t>
       </w:r>
       <w:r>
-        <w:t xml:space="preserve"> - All </w:t>
-      </w:r>
-      <w:r>
-        <w:t>Javascript</w:t>
-      </w:r>
-      <w:r>
-        <w:t xml:space="preserve"> related to the entire application goes here.</w:t>
-      </w:r>
-    </w:p>
-    <w:p>
-      <w:pPr>
-        <w:pStyle w:val="BodyText"/>
+        <w:t xml:space="preserve"> - </w:t>
+      </w:r>
+      <w:r>
         <w:rPr>
           <w:b/>
         </w:rPr>
-      </w:pPr>
-      <w:r>
-        <w:br/>
-      </w:r>
+        <w:t>All</w:t>
+      </w:r>
+      <w:r>
+        <w:t xml:space="preserve"> </w:t>
+      </w:r>
+      <w:r>
+        <w:t>application wide JavaS</w:t>
+      </w:r>
+      <w:r>
+        <w:t>cript</w:t>
+      </w:r>
+      <w:r>
+        <w:t xml:space="preserve"> goes here.</w:t>
+      </w:r>
+      <w:r>
+        <w:t xml:space="preserve">  This is where you start the </w:t>
+      </w:r>
+    </w:p>
+    <w:p>
+      <w:pPr>
+        <w:pStyle w:val="BodyText"/>
+        <w:ind w:firstLine="720"/>
+      </w:pPr>
+      <w:proofErr w:type="spellStart"/>
+      <w:proofErr w:type="gramStart"/>
       <w:r>
         <w:rPr>
           <w:b/>
         </w:rPr>
-        <w:t>/stylesheets</w:t>
+        <w:t>plugin-template.jquery.js</w:t>
+      </w:r>
+      <w:proofErr w:type="spellEnd"/>
+      <w:proofErr w:type="gramEnd"/>
+      <w:r>
+        <w:t xml:space="preserve"> – A template for creating a </w:t>
+      </w:r>
+      <w:proofErr w:type="spellStart"/>
+      <w:r>
+        <w:t>jQuery</w:t>
+      </w:r>
+      <w:proofErr w:type="spellEnd"/>
+      <w:r>
+        <w:t xml:space="preserve"> </w:t>
+      </w:r>
+      <w:proofErr w:type="spellStart"/>
+      <w:r>
+        <w:t>plugin</w:t>
+      </w:r>
+      <w:proofErr w:type="spellEnd"/>
+      <w:r>
+        <w:t>.</w:t>
+      </w:r>
+    </w:p>
+    <w:p>
+      <w:pPr>
+        <w:pStyle w:val="BodyText"/>
+        <w:rPr>
+          <w:b/>
+        </w:rPr>
+      </w:pPr>
+      <w:r>
+        <w:br/>
+      </w:r>
+      <w:r>
+        <w:rPr>
+          <w:b/>
+        </w:rPr>
+        <w:t>/</w:t>
+      </w:r>
+      <w:proofErr w:type="spellStart"/>
+      <w:r>
+        <w:rPr>
+          <w:b/>
+        </w:rPr>
+        <w:t>stylesheets</w:t>
+      </w:r>
+      <w:proofErr w:type="spellEnd"/>
+    </w:p>
+    <w:p>
+      <w:pPr>
+        <w:pStyle w:val="BodyText"/>
+        <w:rPr>
+          <w:b/>
+        </w:rPr>
+      </w:pPr>
+      <w:r>
+        <w:rPr>
+          <w:b/>
+        </w:rPr>
+        <w:tab/>
+        <w:t xml:space="preserve">960-12.css – </w:t>
+      </w:r>
+      <w:r>
+        <w:t xml:space="preserve">If we’re using the </w:t>
+      </w:r>
+      <w:r>
+        <w:t xml:space="preserve">12 column </w:t>
+      </w:r>
+      <w:r>
+        <w:t>960 grid, copy the file into all.css</w:t>
+      </w:r>
+    </w:p>
+    <w:p>
+      <w:pPr>
+        <w:pStyle w:val="BodyText"/>
+        <w:rPr>
+          <w:b/>
+        </w:rPr>
+      </w:pPr>
+      <w:r>
+        <w:rPr>
+          <w:b/>
+        </w:rPr>
+        <w:tab/>
+        <w:t xml:space="preserve">960-16.css – </w:t>
+      </w:r>
+      <w:r>
+        <w:t xml:space="preserve">If we’re using the </w:t>
+      </w:r>
+      <w:r>
+        <w:t xml:space="preserve">16 column </w:t>
+      </w:r>
+      <w:r>
+        <w:t>960 grid, copy the file into all.css</w:t>
       </w:r>
     </w:p>
     <w:p>
@@ -2347,12 +3046,14 @@
         <w:pStyle w:val="BodyText"/>
         <w:ind w:firstLine="720"/>
       </w:pPr>
+      <w:proofErr w:type="gramStart"/>
       <w:r>
         <w:rPr>
           <w:b/>
         </w:rPr>
         <w:t>all-ie.css</w:t>
       </w:r>
+      <w:proofErr w:type="gramEnd"/>
       <w:r>
         <w:t xml:space="preserve"> - </w:t>
       </w:r>
@@ -2368,13 +3069,14 @@
         <w:pStyle w:val="BodyText"/>
         <w:ind w:left="720"/>
       </w:pPr>
+      <w:proofErr w:type="gramStart"/>
       <w:r>
         <w:rPr>
           <w:b/>
         </w:rPr>
-        <w:lastRenderedPageBreak/>
         <w:t>all-ie6.css</w:t>
       </w:r>
+      <w:proofErr w:type="gramEnd"/>
       <w:r>
         <w:t xml:space="preserve"> - </w:t>
       </w:r>
@@ -2383,6 +3085,30 @@
       </w:r>
       <w:r>
         <w:t xml:space="preserve"> for IE6 and below users.  This style is included using a conditional in the head tag that validates.</w:t>
+      </w:r>
+    </w:p>
+    <w:p>
+      <w:pPr>
+        <w:pStyle w:val="BodyText"/>
+        <w:ind w:left="720"/>
+      </w:pPr>
+      <w:r>
+        <w:rPr>
+          <w:b/>
+        </w:rPr>
+        <w:t xml:space="preserve">all-ie7.css - </w:t>
+      </w:r>
+      <w:r>
+        <w:t>Styles</w:t>
+      </w:r>
+      <w:r>
+        <w:t xml:space="preserve"> for IE</w:t>
+      </w:r>
+      <w:r>
+        <w:t>7</w:t>
+      </w:r>
+      <w:r>
+        <w:t xml:space="preserve"> and below users.  This style is included using a conditional in the head tag that validates.</w:t>
       </w:r>
     </w:p>
     <w:p>
@@ -2403,7 +3129,20 @@
         <w:t>Styles</w:t>
       </w:r>
       <w:r>
-        <w:t xml:space="preserve"> for printing a page.  This should mostly just give elements on the page the display:none </w:t>
+        <w:t xml:space="preserve"> for printing a page.  This should mostly just give elements on the page the </w:t>
+      </w:r>
+      <w:proofErr w:type="spellStart"/>
+      <w:r>
+        <w:t>display</w:t>
+      </w:r>
+      <w:proofErr w:type="gramStart"/>
+      <w:r>
+        <w:t>:none</w:t>
+      </w:r>
+      <w:proofErr w:type="spellEnd"/>
+      <w:proofErr w:type="gramEnd"/>
+      <w:r>
+        <w:t xml:space="preserve"> </w:t>
       </w:r>
       <w:r>
         <w:t>attribute.</w:t>
@@ -2441,9 +3180,7 @@
       </w:pPr>
     </w:p>
     <w:sectPr>
-      <w:headerReference w:type="even" r:id="rId14"/>
-      <w:headerReference w:type="default" r:id="rId15"/>
-      <w:footerReference w:type="even" r:id="rId16"/>
+      <w:headerReference w:type="default" r:id="rId16"/>
       <w:footerReference w:type="default" r:id="rId17"/>
       <w:headerReference w:type="first" r:id="rId18"/>
       <w:footerReference w:type="first" r:id="rId19"/>
@@ -2480,8 +3217,118 @@
 <w:ftr xmlns:ve="http://schemas.openxmlformats.org/markup-compatibility/2006" xmlns:o="urn:schemas-microsoft-com:office:office" xmlns:r="http://schemas.openxmlformats.org/officeDocument/2006/relationships" xmlns:m="http://schemas.openxmlformats.org/officeDocument/2006/math" xmlns:v="urn:schemas-microsoft-com:vml" xmlns:wp="http://schemas.openxmlformats.org/drawingml/2006/wordprocessingDrawing" xmlns:w10="urn:schemas-microsoft-com:office:word" xmlns:w="http://schemas.openxmlformats.org/wordprocessingml/2006/main" xmlns:wne="http://schemas.microsoft.com/office/word/2006/wordml">
   <w:p>
     <w:pPr>
-      <w:pStyle w:val="Footer"/>
+      <w:rPr>
+        <w:b/>
+        <w:sz w:val="12"/>
+        <w:szCs w:val="12"/>
+      </w:rPr>
     </w:pPr>
+    <w:r>
+      <w:rPr>
+        <w:rFonts w:ascii="DIN-Medium" w:hAnsi="DIN-Medium" w:cs="DIN-Medium"/>
+        <w:color w:val="F3632A"/>
+        <w:sz w:val="20"/>
+      </w:rPr>
+      <w:t>Blenderbox</w:t>
+    </w:r>
+    <w:r>
+      <w:rPr>
+        <w:rFonts w:ascii="DIN-Medium" w:hAnsi="DIN-Medium" w:cs="DIN-Medium"/>
+        <w:color w:val="F3632A"/>
+        <w:sz w:val="20"/>
+      </w:rPr>
+      <w:tab/>
+    </w:r>
+    <w:r>
+      <w:rPr>
+        <w:rFonts w:ascii="DIN-Medium" w:hAnsi="DIN-Medium" w:cs="DIN-Medium"/>
+        <w:color w:val="F3632A"/>
+        <w:sz w:val="20"/>
+      </w:rPr>
+      <w:tab/>
+    </w:r>
+    <w:r>
+      <w:rPr>
+        <w:rFonts w:ascii="DIN-Medium" w:hAnsi="DIN-Medium" w:cs="DIN-Medium"/>
+        <w:color w:val="F3632A"/>
+        <w:sz w:val="20"/>
+      </w:rPr>
+      <w:tab/>
+    </w:r>
+    <w:r>
+      <w:rPr>
+        <w:rFonts w:ascii="DIN-Medium" w:hAnsi="DIN-Medium" w:cs="DIN-Medium"/>
+        <w:color w:val="F3632A"/>
+        <w:sz w:val="20"/>
+      </w:rPr>
+      <w:tab/>
+    </w:r>
+    <w:r>
+      <w:rPr>
+        <w:rFonts w:ascii="DIN-Medium" w:hAnsi="DIN-Medium" w:cs="DIN-Medium"/>
+        <w:color w:val="F3632A"/>
+        <w:sz w:val="20"/>
+      </w:rPr>
+      <w:tab/>
+      <w:t xml:space="preserve">     </w:t>
+    </w:r>
+    <w:r>
+      <w:rPr>
+        <w:b/>
+        <w:sz w:val="12"/>
+        <w:szCs w:val="12"/>
+      </w:rPr>
+      <w:t xml:space="preserve">- </w:t>
+    </w:r>
+    <w:r>
+      <w:rPr>
+        <w:b/>
+        <w:sz w:val="12"/>
+        <w:szCs w:val="12"/>
+      </w:rPr>
+      <w:fldChar w:fldCharType="begin"/>
+    </w:r>
+    <w:r>
+      <w:rPr>
+        <w:b/>
+        <w:sz w:val="12"/>
+        <w:szCs w:val="12"/>
+      </w:rPr>
+      <w:instrText xml:space="preserve"> PAGE </w:instrText>
+    </w:r>
+    <w:r>
+      <w:rPr>
+        <w:b/>
+        <w:sz w:val="12"/>
+        <w:szCs w:val="12"/>
+      </w:rPr>
+      <w:fldChar w:fldCharType="separate"/>
+    </w:r>
+    <w:r>
+      <w:rPr>
+        <w:b/>
+        <w:noProof/>
+        <w:sz w:val="12"/>
+        <w:szCs w:val="12"/>
+      </w:rPr>
+      <w:t>5</w:t>
+    </w:r>
+    <w:r>
+      <w:rPr>
+        <w:b/>
+        <w:sz w:val="12"/>
+        <w:szCs w:val="12"/>
+      </w:rPr>
+      <w:fldChar w:fldCharType="end"/>
+    </w:r>
+    <w:r>
+      <w:rPr>
+        <w:b/>
+        <w:sz w:val="12"/>
+        <w:szCs w:val="12"/>
+      </w:rPr>
+      <w:t xml:space="preserve"> -</w:t>
+    </w:r>
   </w:p>
 </w:ftr>
 </file>
@@ -2491,126 +3338,6 @@
   <w:p>
     <w:pPr>
       <w:rPr>
-        <w:b/>
-        <w:sz w:val="12"/>
-        <w:szCs w:val="12"/>
-      </w:rPr>
-    </w:pPr>
-    <w:r>
-      <w:rPr>
-        <w:rFonts w:ascii="DIN-Medium" w:hAnsi="DIN-Medium" w:cs="DIN-Medium"/>
-        <w:color w:val="F3632A"/>
-        <w:sz w:val="20"/>
-      </w:rPr>
-      <w:t>Blenderbox</w:t>
-    </w:r>
-    <w:r>
-      <w:rPr>
-        <w:rFonts w:ascii="DIN-Medium" w:hAnsi="DIN-Medium" w:cs="DIN-Medium"/>
-        <w:color w:val="F3632A"/>
-        <w:sz w:val="20"/>
-      </w:rPr>
-      <w:tab/>
-    </w:r>
-    <w:r>
-      <w:rPr>
-        <w:rFonts w:ascii="DIN-Medium" w:hAnsi="DIN-Medium" w:cs="DIN-Medium"/>
-        <w:color w:val="F3632A"/>
-        <w:sz w:val="20"/>
-      </w:rPr>
-      <w:tab/>
-    </w:r>
-    <w:r>
-      <w:rPr>
-        <w:rFonts w:ascii="DIN-Medium" w:hAnsi="DIN-Medium" w:cs="DIN-Medium"/>
-        <w:color w:val="F3632A"/>
-        <w:sz w:val="20"/>
-      </w:rPr>
-      <w:tab/>
-    </w:r>
-    <w:r>
-      <w:rPr>
-        <w:rFonts w:ascii="DIN-Medium" w:hAnsi="DIN-Medium" w:cs="DIN-Medium"/>
-        <w:color w:val="F3632A"/>
-        <w:sz w:val="20"/>
-      </w:rPr>
-      <w:tab/>
-    </w:r>
-    <w:r>
-      <w:rPr>
-        <w:rFonts w:ascii="DIN-Medium" w:hAnsi="DIN-Medium" w:cs="DIN-Medium"/>
-        <w:color w:val="F3632A"/>
-        <w:sz w:val="20"/>
-      </w:rPr>
-      <w:tab/>
-      <w:t xml:space="preserve">     </w:t>
-    </w:r>
-    <w:r>
-      <w:rPr>
-        <w:b/>
-        <w:sz w:val="12"/>
-        <w:szCs w:val="12"/>
-      </w:rPr>
-      <w:t xml:space="preserve">- </w:t>
-    </w:r>
-    <w:r>
-      <w:rPr>
-        <w:b/>
-        <w:sz w:val="12"/>
-        <w:szCs w:val="12"/>
-      </w:rPr>
-      <w:fldChar w:fldCharType="begin"/>
-    </w:r>
-    <w:r>
-      <w:rPr>
-        <w:b/>
-        <w:sz w:val="12"/>
-        <w:szCs w:val="12"/>
-      </w:rPr>
-      <w:instrText xml:space="preserve"> PAGE </w:instrText>
-    </w:r>
-    <w:r>
-      <w:rPr>
-        <w:b/>
-        <w:sz w:val="12"/>
-        <w:szCs w:val="12"/>
-      </w:rPr>
-      <w:fldChar w:fldCharType="separate"/>
-    </w:r>
-    <w:r>
-      <w:rPr>
-        <w:b/>
-        <w:noProof/>
-        <w:sz w:val="12"/>
-        <w:szCs w:val="12"/>
-      </w:rPr>
-      <w:t>5</w:t>
-    </w:r>
-    <w:r>
-      <w:rPr>
-        <w:b/>
-        <w:sz w:val="12"/>
-        <w:szCs w:val="12"/>
-      </w:rPr>
-      <w:fldChar w:fldCharType="end"/>
-    </w:r>
-    <w:r>
-      <w:rPr>
-        <w:b/>
-        <w:sz w:val="12"/>
-        <w:szCs w:val="12"/>
-      </w:rPr>
-      <w:t xml:space="preserve"> -</w:t>
-    </w:r>
-  </w:p>
-</w:ftr>
-</file>
-
-<file path=word/footer3.xml><?xml version="1.0" encoding="utf-8"?>
-<w:ftr xmlns:ve="http://schemas.openxmlformats.org/markup-compatibility/2006" xmlns:o="urn:schemas-microsoft-com:office:office" xmlns:r="http://schemas.openxmlformats.org/officeDocument/2006/relationships" xmlns:m="http://schemas.openxmlformats.org/officeDocument/2006/math" xmlns:v="urn:schemas-microsoft-com:vml" xmlns:wp="http://schemas.openxmlformats.org/drawingml/2006/wordprocessingDrawing" xmlns:w10="urn:schemas-microsoft-com:office:word" xmlns:w="http://schemas.openxmlformats.org/wordprocessingml/2006/main" xmlns:wne="http://schemas.microsoft.com/office/word/2006/wordml">
-  <w:p>
-    <w:pPr>
-      <w:rPr>
         <w:sz w:val="14"/>
         <w:szCs w:val="14"/>
       </w:rPr>
@@ -2725,11 +3452,21 @@
         <w:sz w:val="14"/>
       </w:rPr>
     </w:pPr>
+    <w:proofErr w:type="spellStart"/>
+    <w:proofErr w:type="gramStart"/>
     <w:r>
       <w:rPr>
         <w:sz w:val="14"/>
       </w:rPr>
-      <w:t xml:space="preserve">tel </w:t>
+      <w:t>tel</w:t>
+    </w:r>
+    <w:proofErr w:type="spellEnd"/>
+    <w:proofErr w:type="gramEnd"/>
+    <w:r>
+      <w:rPr>
+        <w:sz w:val="14"/>
+      </w:rPr>
+      <w:t xml:space="preserve"> </w:t>
     </w:r>
     <w:r>
       <w:rPr>
@@ -2779,16 +3516,6 @@
 </file>
 
 <file path=word/header1.xml><?xml version="1.0" encoding="utf-8"?>
-<w:hdr xmlns:ve="http://schemas.openxmlformats.org/markup-compatibility/2006" xmlns:o="urn:schemas-microsoft-com:office:office" xmlns:r="http://schemas.openxmlformats.org/officeDocument/2006/relationships" xmlns:m="http://schemas.openxmlformats.org/officeDocument/2006/math" xmlns:v="urn:schemas-microsoft-com:vml" xmlns:wp="http://schemas.openxmlformats.org/drawingml/2006/wordprocessingDrawing" xmlns:w10="urn:schemas-microsoft-com:office:word" xmlns:w="http://schemas.openxmlformats.org/wordprocessingml/2006/main" xmlns:wne="http://schemas.microsoft.com/office/word/2006/wordml">
-  <w:p>
-    <w:pPr>
-      <w:pStyle w:val="Header"/>
-    </w:pPr>
-  </w:p>
-</w:hdr>
-</file>
-
-<file path=word/header2.xml><?xml version="1.0" encoding="utf-8"?>
 <w:hdr xmlns:ve="http://schemas.openxmlformats.org/markup-compatibility/2006" xmlns:o="urn:schemas-microsoft-com:office:office" xmlns:r="http://schemas.openxmlformats.org/officeDocument/2006/relationships" xmlns:m="http://schemas.openxmlformats.org/officeDocument/2006/math" xmlns:v="urn:schemas-microsoft-com:vml" xmlns:wp="http://schemas.openxmlformats.org/drawingml/2006/wordprocessingDrawing" xmlns:w10="urn:schemas-microsoft-com:office:word" xmlns:w="http://schemas.openxmlformats.org/wordprocessingml/2006/main" xmlns:wne="http://schemas.microsoft.com/office/word/2006/wordml">
   <w:tbl>
     <w:tblPr>
@@ -2945,7 +3672,14 @@
               <w:sz w:val="14"/>
               <w:szCs w:val="14"/>
             </w:rPr>
-            <w:t>02</w:t>
+            <w:t>0</w:t>
+          </w:r>
+          <w:r>
+            <w:rPr>
+              <w:sz w:val="14"/>
+              <w:szCs w:val="14"/>
+            </w:rPr>
+            <w:t>4</w:t>
           </w:r>
           <w:r>
             <w:rPr>
@@ -2966,7 +3700,7 @@
               <w:sz w:val="14"/>
               <w:szCs w:val="14"/>
             </w:rPr>
-            <w:t>8</w:t>
+            <w:t>5</w:t>
           </w:r>
           <w:r>
             <w:rPr>
@@ -2980,7 +3714,7 @@
               <w:sz w:val="14"/>
               <w:szCs w:val="14"/>
             </w:rPr>
-            <w:t>10</w:t>
+            <w:t>11</w:t>
           </w:r>
         </w:p>
         <w:p>
@@ -3002,7 +3736,7 @@
               <w:sz w:val="14"/>
               <w:szCs w:val="14"/>
             </w:rPr>
-            <w:t>2</w:t>
+            <w:t>3</w:t>
           </w:r>
         </w:p>
         <w:p>
@@ -3066,7 +3800,7 @@
 </w:hdr>
 </file>
 
-<file path=word/header3.xml><?xml version="1.0" encoding="utf-8"?>
+<file path=word/header2.xml><?xml version="1.0" encoding="utf-8"?>
 <w:hdr xmlns:ve="http://schemas.openxmlformats.org/markup-compatibility/2006" xmlns:o="urn:schemas-microsoft-com:office:office" xmlns:r="http://schemas.openxmlformats.org/officeDocument/2006/relationships" xmlns:m="http://schemas.openxmlformats.org/officeDocument/2006/math" xmlns:v="urn:schemas-microsoft-com:vml" xmlns:wp="http://schemas.openxmlformats.org/drawingml/2006/wordprocessingDrawing" xmlns:w10="urn:schemas-microsoft-com:office:word" xmlns:w="http://schemas.openxmlformats.org/wordprocessingml/2006/main" xmlns:wne="http://schemas.microsoft.com/office/word/2006/wordml">
   <w:tbl>
     <w:tblPr>

</xml_diff>

<commit_message>
updated the readme for the new libs
</commit_message>
<xml_diff>
--- a/README.docx
+++ b/README.docx
@@ -140,14 +140,35 @@
                 <w:sz w:val="14"/>
                 <w:szCs w:val="14"/>
               </w:rPr>
-              <w:t>4.17</w:t>
+              <w:t>6</w:t>
             </w:r>
             <w:r>
               <w:rPr>
                 <w:sz w:val="14"/>
                 <w:szCs w:val="14"/>
               </w:rPr>
-              <w:t>.2010</w:t>
+              <w:t>.</w:t>
+            </w:r>
+            <w:r>
+              <w:rPr>
+                <w:sz w:val="14"/>
+                <w:szCs w:val="14"/>
+              </w:rPr>
+              <w:t>30</w:t>
+            </w:r>
+            <w:r>
+              <w:rPr>
+                <w:sz w:val="14"/>
+                <w:szCs w:val="14"/>
+              </w:rPr>
+              <w:t>.201</w:t>
+            </w:r>
+            <w:r>
+              <w:rPr>
+                <w:sz w:val="14"/>
+                <w:szCs w:val="14"/>
+              </w:rPr>
+              <w:t>1</w:t>
             </w:r>
           </w:p>
           <w:p>
@@ -177,7 +198,7 @@
                 <w:sz w:val="14"/>
                 <w:szCs w:val="14"/>
               </w:rPr>
-              <w:t>.1</w:t>
+              <w:t>.2</w:t>
             </w:r>
           </w:p>
           <w:p>
@@ -575,11 +596,19 @@
                 <w:sz w:val="14"/>
               </w:rPr>
             </w:pPr>
+            <w:proofErr w:type="spellStart"/>
             <w:r>
               <w:rPr>
                 <w:sz w:val="14"/>
               </w:rPr>
-              <w:t xml:space="preserve">tel 718 963 4594 </w:t>
+              <w:t>tel</w:t>
+            </w:r>
+            <w:proofErr w:type="spellEnd"/>
+            <w:r>
+              <w:rPr>
+                <w:sz w:val="14"/>
+              </w:rPr>
+              <w:t xml:space="preserve"> 718 963 4594 </w:t>
             </w:r>
             <w:r>
               <w:rPr>
@@ -718,16 +747,6 @@
     <w:p>
       <w:pPr>
         <w:pStyle w:val="BodyText"/>
-      </w:pPr>
-    </w:p>
-    <w:p>
-      <w:pPr>
-        <w:pStyle w:val="BodyText"/>
-      </w:pPr>
-    </w:p>
-    <w:p>
-      <w:pPr>
-        <w:pStyle w:val="BodyText"/>
         <w:rPr>
           <w:b/>
         </w:rPr>
@@ -749,6 +768,12 @@
         <w:rPr>
           <w:b/>
         </w:rPr>
+        <w:t xml:space="preserve">- </w:t>
+      </w:r>
+      <w:r>
+        <w:rPr>
+          <w:b/>
+        </w:rPr>
         <w:t>HTML</w:t>
       </w:r>
       <w:r>
@@ -779,7 +804,15 @@
         </w:numPr>
       </w:pPr>
       <w:r>
-        <w:t>Use XHTML for both coding practices and Doctype.  This means that all image and break tags must have a close tag.  Follow the index.html file for an example.</w:t>
+        <w:t xml:space="preserve">Use XHTML for both coding practices and </w:t>
+      </w:r>
+      <w:proofErr w:type="spellStart"/>
+      <w:r>
+        <w:t>Doctype</w:t>
+      </w:r>
+      <w:proofErr w:type="spellEnd"/>
+      <w:r>
+        <w:t>.  This means that all image and break tags must have a close tag.  Follow the index.html file for an example.</w:t>
       </w:r>
     </w:p>
     <w:p>
@@ -944,16 +977,6 @@
     <w:p>
       <w:pPr>
         <w:pStyle w:val="BodyText"/>
-      </w:pPr>
-    </w:p>
-    <w:p>
-      <w:pPr>
-        <w:pStyle w:val="BodyText"/>
-      </w:pPr>
-    </w:p>
-    <w:p>
-      <w:pPr>
-        <w:pStyle w:val="BodyText"/>
         <w:numPr>
           <w:ilvl w:val="1"/>
           <w:numId w:val="33"/>
@@ -962,6 +985,12 @@
           <w:b/>
         </w:rPr>
       </w:pPr>
+      <w:r>
+        <w:rPr>
+          <w:b/>
+        </w:rPr>
+        <w:t xml:space="preserve">- </w:t>
+      </w:r>
       <w:r>
         <w:rPr>
           <w:b/>
@@ -1023,14 +1052,27 @@
         <w:t xml:space="preserve">There are two example files which should be copied into the all.css file if we are using the grid system.  </w:t>
       </w:r>
       <w:r>
-        <w:t xml:space="preserve">We have the 12 and 16 column grids stylesheets in the </w:t>
+        <w:t xml:space="preserve">We have the 12 and 16 column grids </w:t>
+      </w:r>
+      <w:proofErr w:type="spellStart"/>
+      <w:r>
+        <w:t>stylesheets</w:t>
+      </w:r>
+      <w:proofErr w:type="spellEnd"/>
+      <w:r>
+        <w:t xml:space="preserve"> in the </w:t>
       </w:r>
       <w:r>
         <w:t>‘</w:t>
       </w:r>
       <w:r>
-        <w:t>/stylesheets</w:t>
-      </w:r>
+        <w:t>/</w:t>
+      </w:r>
+      <w:proofErr w:type="spellStart"/>
+      <w:r>
+        <w:t>stylesheets</w:t>
+      </w:r>
+      <w:proofErr w:type="spellEnd"/>
       <w:r>
         <w:t>/’</w:t>
       </w:r>
@@ -1085,7 +1127,15 @@
         </w:numPr>
       </w:pPr>
       <w:r>
-        <w:t xml:space="preserve">Do not edit the RESET block in the package’s ‘/stylesheets/all.css’ file.  This style comes from Eric Meyer's reset project and helps to make pages cross-browser compliant.  If you notice that there has been an update to the reset CSS version, please notify </w:t>
+        <w:t>Do not edit the RESET block in the package’s ‘/</w:t>
+      </w:r>
+      <w:proofErr w:type="spellStart"/>
+      <w:r>
+        <w:t>stylesheets</w:t>
+      </w:r>
+      <w:proofErr w:type="spellEnd"/>
+      <w:r>
+        <w:t xml:space="preserve">/all.css’ file.  This style comes from Eric Meyer's reset project and helps to make pages cross-browser compliant.  If you notice that there has been an update to the reset CSS version, please notify </w:t>
       </w:r>
       <w:hyperlink r:id="rId12" w:history="1">
         <w:r>
@@ -1108,7 +1158,15 @@
         </w:numPr>
       </w:pPr>
       <w:r>
-        <w:t>Organize the CSS into logical sections such as HTML, classes (site wide only), layout, promos, etc. as seen in the '/stylesheets/all.css' file. </w:t>
+        <w:t>Organize the CSS into logical sections such as HTML, classes (site wide only), layout, promos, etc. as seen in the '/</w:t>
+      </w:r>
+      <w:proofErr w:type="spellStart"/>
+      <w:r>
+        <w:t>stylesheets</w:t>
+      </w:r>
+      <w:proofErr w:type="spellEnd"/>
+      <w:r>
+        <w:t>/all.css' file. </w:t>
       </w:r>
     </w:p>
     <w:p>
@@ -1142,7 +1200,6 @@
         </w:numPr>
       </w:pPr>
       <w:r>
-        <w:lastRenderedPageBreak/>
         <w:t xml:space="preserve">Use </w:t>
       </w:r>
       <w:r>
@@ -1189,6 +1246,7 @@
         </w:numPr>
       </w:pPr>
       <w:r>
+        <w:lastRenderedPageBreak/>
         <w:t>The syntax</w:t>
       </w:r>
       <w:r>
@@ -1208,20 +1266,24 @@
       </w:r>
       <w:r>
         <w:br/>
-        <w:t>Example:  p { color:red; text-align:center; }</w:t>
-      </w:r>
-    </w:p>
-    <w:p>
-      <w:pPr>
-        <w:pStyle w:val="BodyText"/>
-        <w:ind w:left="720"/>
-      </w:pPr>
-    </w:p>
-    <w:p>
-      <w:pPr>
-        <w:pStyle w:val="BodyText"/>
-        <w:ind w:left="720"/>
-      </w:pPr>
+        <w:t xml:space="preserve">Example:  p { </w:t>
+      </w:r>
+      <w:proofErr w:type="spellStart"/>
+      <w:r>
+        <w:t>color:red</w:t>
+      </w:r>
+      <w:proofErr w:type="spellEnd"/>
+      <w:r>
+        <w:t>; text-</w:t>
+      </w:r>
+      <w:proofErr w:type="spellStart"/>
+      <w:r>
+        <w:t>align:center</w:t>
+      </w:r>
+      <w:proofErr w:type="spellEnd"/>
+      <w:r>
+        <w:t>; }</w:t>
+      </w:r>
     </w:p>
     <w:p>
       <w:pPr>
@@ -1248,6 +1310,13 @@
           <w:b/>
           <w:bCs/>
         </w:rPr>
+        <w:t xml:space="preserve">- </w:t>
+      </w:r>
+      <w:r>
+        <w:rPr>
+          <w:b/>
+          <w:bCs/>
+        </w:rPr>
         <w:t>T</w:t>
       </w:r>
       <w:r>
@@ -1316,7 +1385,15 @@
         </w:numPr>
       </w:pPr>
       <w:r>
-        <w:t>Add padding to input fields so the text does not run flush against the field on the top, bottom, or left side.  When working with this, make sure the descenders of the text are not cut off by the bottom of the input.</w:t>
+        <w:t xml:space="preserve">Add padding to input fields so the text does not run flush against the field on the top, bottom, or left side.  When working with this, make sure the </w:t>
+      </w:r>
+      <w:proofErr w:type="spellStart"/>
+      <w:r>
+        <w:t>descenders</w:t>
+      </w:r>
+      <w:proofErr w:type="spellEnd"/>
+      <w:r>
+        <w:t xml:space="preserve"> of the text are not cut off by the bottom of the input.</w:t>
       </w:r>
     </w:p>
     <w:p>
@@ -1378,14 +1455,27 @@
         <w:pStyle w:val="BodyText"/>
         <w:ind w:left="1080"/>
       </w:pPr>
+      <w:proofErr w:type="gramStart"/>
       <w:r>
         <w:t>input</w:t>
       </w:r>
       <w:r>
-        <w:t>[type=’text’]</w:t>
-      </w:r>
-      <w:r>
-        <w:t xml:space="preserve"> , input.input-field</w:t>
+        <w:t>[</w:t>
+      </w:r>
+      <w:proofErr w:type="gramEnd"/>
+      <w:r>
+        <w:t>type=’text’]</w:t>
+      </w:r>
+      <w:r>
+        <w:t xml:space="preserve"> , </w:t>
+      </w:r>
+      <w:proofErr w:type="spellStart"/>
+      <w:r>
+        <w:t>input.input</w:t>
+      </w:r>
+      <w:proofErr w:type="spellEnd"/>
+      <w:r>
+        <w:t>-field</w:t>
       </w:r>
       <w:r>
         <w:t xml:space="preserve"> </w:t>
@@ -1405,8 +1495,13 @@
         <w:pStyle w:val="BodyText"/>
         <w:ind w:firstLine="720"/>
       </w:pPr>
-      <w:r>
-        <w:t>and you would like to add a padding of 2px to the field, the style must become</w:t>
+      <w:proofErr w:type="gramStart"/>
+      <w:r>
+        <w:t>and</w:t>
+      </w:r>
+      <w:proofErr w:type="gramEnd"/>
+      <w:r>
+        <w:t xml:space="preserve"> you would like to add a padding of 2px to the field, the style must become</w:t>
       </w:r>
     </w:p>
     <w:p>
@@ -1420,11 +1515,24 @@
         <w:pStyle w:val="BodyText"/>
         <w:ind w:left="360" w:firstLine="720"/>
       </w:pPr>
-      <w:r>
-        <w:t>input[type=’text’]</w:t>
-      </w:r>
-      <w:r>
-        <w:t>, input.input-field</w:t>
+      <w:proofErr w:type="gramStart"/>
+      <w:r>
+        <w:t>input[</w:t>
+      </w:r>
+      <w:proofErr w:type="gramEnd"/>
+      <w:r>
+        <w:t>type=’text’]</w:t>
+      </w:r>
+      <w:r>
+        <w:t xml:space="preserve">, </w:t>
+      </w:r>
+      <w:proofErr w:type="spellStart"/>
+      <w:r>
+        <w:t>input.input</w:t>
+      </w:r>
+      <w:proofErr w:type="spellEnd"/>
+      <w:r>
+        <w:t>-field</w:t>
       </w:r>
       <w:r>
         <w:t xml:space="preserve"> </w:t>
@@ -1469,10 +1577,26 @@
         </w:numPr>
       </w:pPr>
       <w:r>
-        <w:t xml:space="preserve">We have two options for clearing, first the clearfix classes and second the clear classes.  </w:t>
-      </w:r>
-      <w:r>
-        <w:t xml:space="preserve">You can read more about the clearfix here </w:t>
+        <w:t xml:space="preserve">We have two options for clearing, first the </w:t>
+      </w:r>
+      <w:proofErr w:type="spellStart"/>
+      <w:r>
+        <w:t>clearfix</w:t>
+      </w:r>
+      <w:proofErr w:type="spellEnd"/>
+      <w:r>
+        <w:t xml:space="preserve"> classes and second the clear classes.  </w:t>
+      </w:r>
+      <w:r>
+        <w:t xml:space="preserve">You can read more about the </w:t>
+      </w:r>
+      <w:proofErr w:type="spellStart"/>
+      <w:r>
+        <w:t>clearfix</w:t>
+      </w:r>
+      <w:proofErr w:type="spellEnd"/>
+      <w:r>
+        <w:t xml:space="preserve"> here </w:t>
       </w:r>
       <w:hyperlink r:id="rId13" w:history="1">
         <w:r>
@@ -1503,33 +1627,39 @@
       <w:r>
         <w:t>.</w:t>
       </w:r>
+      <w:proofErr w:type="spellStart"/>
       <w:r>
         <w:t>clearfix</w:t>
       </w:r>
+      <w:proofErr w:type="spellEnd"/>
       <w:r>
         <w:t xml:space="preserve">, </w:t>
       </w:r>
       <w:r>
         <w:t>.</w:t>
       </w:r>
+      <w:proofErr w:type="spellStart"/>
       <w:r>
         <w:t>clear</w:t>
       </w:r>
       <w:r>
         <w:t>fix</w:t>
       </w:r>
+      <w:proofErr w:type="spellEnd"/>
       <w:r>
         <w:t xml:space="preserve">-left, and </w:t>
       </w:r>
       <w:r>
         <w:t>.</w:t>
       </w:r>
+      <w:proofErr w:type="spellStart"/>
       <w:r>
         <w:t>clear</w:t>
       </w:r>
       <w:r>
         <w:t>fix</w:t>
       </w:r>
+      <w:proofErr w:type="spellEnd"/>
       <w:r>
         <w:t>-r</w:t>
       </w:r>
@@ -1537,10 +1667,26 @@
         <w:t xml:space="preserve">ight. </w:t>
       </w:r>
       <w:r>
-        <w:t xml:space="preserve">These classes use the ‘:after’ pseudo-selector to add clearing after the tag you are floating.  </w:t>
-      </w:r>
-      <w:r>
-        <w:t xml:space="preserve">To clear after a floated element, you can use clearfix.  </w:t>
+        <w:t>These classes use the ‘</w:t>
+      </w:r>
+      <w:proofErr w:type="gramStart"/>
+      <w:r>
+        <w:t>:after’</w:t>
+      </w:r>
+      <w:proofErr w:type="gramEnd"/>
+      <w:r>
+        <w:t xml:space="preserve"> pseudo-selector to add clearing after the tag you are floating.  </w:t>
+      </w:r>
+      <w:r>
+        <w:t xml:space="preserve">To clear after a floated element, you can use </w:t>
+      </w:r>
+      <w:proofErr w:type="spellStart"/>
+      <w:r>
+        <w:t>clearfix</w:t>
+      </w:r>
+      <w:proofErr w:type="spellEnd"/>
+      <w:r>
+        <w:t xml:space="preserve">.  </w:t>
       </w:r>
     </w:p>
     <w:p>
@@ -1578,12 +1724,14 @@
       <w:r>
         <w:t xml:space="preserve">float </w:t>
       </w:r>
+      <w:proofErr w:type="spellStart"/>
       <w:r>
         <w:t>clear</w:t>
       </w:r>
       <w:r>
         <w:t>fix</w:t>
       </w:r>
+      <w:proofErr w:type="spellEnd"/>
       <w:r>
         <w:t>”&gt;</w:t>
       </w:r>
@@ -1608,12 +1756,14 @@
       <w:r>
         <w:t xml:space="preserve">float-left </w:t>
       </w:r>
+      <w:proofErr w:type="spellStart"/>
       <w:r>
         <w:t>clear</w:t>
       </w:r>
       <w:r>
         <w:t>fix</w:t>
       </w:r>
+      <w:proofErr w:type="spellEnd"/>
       <w:r>
         <w:t>-l</w:t>
       </w:r>
@@ -1644,12 +1794,14 @@
       <w:r>
         <w:t xml:space="preserve">float-right </w:t>
       </w:r>
+      <w:proofErr w:type="spellStart"/>
       <w:r>
         <w:t>clear</w:t>
       </w:r>
       <w:r>
         <w:t>fix</w:t>
       </w:r>
+      <w:proofErr w:type="spellEnd"/>
       <w:r>
         <w:t>-r</w:t>
       </w:r>
@@ -1672,16 +1824,6 @@
         <w:br/>
       </w:r>
       <w:r>
-        <w:br/>
-      </w:r>
-    </w:p>
-    <w:p>
-      <w:pPr>
-        <w:pStyle w:val="BodyText"/>
-        <w:ind w:left="1440"/>
-      </w:pPr>
-      <w:r>
-        <w:lastRenderedPageBreak/>
         <w:br/>
         <w:t>If you need to use a block element to clear a float, please use a div with a non-breaking space.</w:t>
       </w:r>
@@ -1711,7 +1853,20 @@
       </w:r>
       <w:r>
         <w:br/>
-        <w:t>&lt;div class=”clear”&gt;&amp;nbsp;&lt;/div&gt;</w:t>
+        <w:t>&lt;div class=”clear”&gt;&amp;</w:t>
+      </w:r>
+      <w:proofErr w:type="spellStart"/>
+      <w:proofErr w:type="gramStart"/>
+      <w:r>
+        <w:t>nbsp</w:t>
+      </w:r>
+      <w:proofErr w:type="spellEnd"/>
+      <w:r>
+        <w:t>;</w:t>
+      </w:r>
+      <w:proofErr w:type="gramEnd"/>
+      <w:r>
+        <w:t>&lt;/div&gt;</w:t>
       </w:r>
     </w:p>
     <w:p>
@@ -1726,11 +1881,25 @@
         <w:ind w:left="2160"/>
       </w:pPr>
       <w:r>
+        <w:lastRenderedPageBreak/>
         <w:t>&lt;div class=”float-left”&gt;&lt;/div&gt;</w:t>
       </w:r>
       <w:r>
         <w:br/>
-        <w:t>&lt;div class=”clear-left”&gt;&amp;nbsp;&lt;/div&gt;</w:t>
+        <w:t>&lt;div class=”clear-left”&gt;&amp;</w:t>
+      </w:r>
+      <w:proofErr w:type="spellStart"/>
+      <w:proofErr w:type="gramStart"/>
+      <w:r>
+        <w:t>nbsp</w:t>
+      </w:r>
+      <w:proofErr w:type="spellEnd"/>
+      <w:r>
+        <w:t>;</w:t>
+      </w:r>
+      <w:proofErr w:type="gramEnd"/>
+      <w:r>
+        <w:t>&lt;/div&gt;</w:t>
       </w:r>
     </w:p>
     <w:p>
@@ -1743,7 +1912,20 @@
       </w:r>
       <w:r>
         <w:br/>
-        <w:t>&lt;div class=”clear-right”&gt;&amp;nbsp;&lt;/div&gt;</w:t>
+        <w:t>&lt;div class=”clear-right”&gt;&amp;</w:t>
+      </w:r>
+      <w:proofErr w:type="spellStart"/>
+      <w:proofErr w:type="gramStart"/>
+      <w:r>
+        <w:t>nbsp</w:t>
+      </w:r>
+      <w:proofErr w:type="spellEnd"/>
+      <w:r>
+        <w:t>;</w:t>
+      </w:r>
+      <w:proofErr w:type="gramEnd"/>
+      <w:r>
+        <w:t>&lt;/div&gt;</w:t>
       </w:r>
     </w:p>
     <w:p>
@@ -1794,7 +1976,15 @@
         </w:r>
       </w:hyperlink>
       <w:r>
-        <w:t>.  The package already has an example of how to handle navigation buttons that use images.  Two things to note that are not included in the post are one, you should always put the text from the image in the link, and two, use ‘text-indent:-2000px;’ to make the text is invisible to the user but visible to search engines and screen readers.  This is a best for SEO and 508 compliance and is included in the default package.</w:t>
+        <w:t xml:space="preserve">.  The package already has an example of how to handle navigation buttons that use images.  Two things to note that are not included in the post are one, you should always put the text from the image in the link, and two, use ‘text-indent:-2000px;’ to make the text is invisible to the user but visible to search engines and screen readers.  This is a best for SEO and </w:t>
+      </w:r>
+      <w:proofErr w:type="gramStart"/>
+      <w:r>
+        <w:t>508 compliance</w:t>
+      </w:r>
+      <w:proofErr w:type="gramEnd"/>
+      <w:r>
+        <w:t xml:space="preserve"> and is included in the default package.</w:t>
       </w:r>
       <w:r>
         <w:br/>
@@ -1841,7 +2031,31 @@
         </w:numPr>
       </w:pPr>
       <w:r>
-        <w:t>Save .png files instead of .gif files when you can.  If you do use .png files, make sure to account for the fact that IE 6 cannot natively display .png files.  Look into pngfix.js and make sure to apply it to the CSS as well as inline images.</w:t>
+        <w:t>Save .</w:t>
+      </w:r>
+      <w:proofErr w:type="spellStart"/>
+      <w:r>
+        <w:t>png</w:t>
+      </w:r>
+      <w:proofErr w:type="spellEnd"/>
+      <w:r>
+        <w:t xml:space="preserve"> files instead of .gif files when you can.  If you do use .</w:t>
+      </w:r>
+      <w:proofErr w:type="spellStart"/>
+      <w:r>
+        <w:t>png</w:t>
+      </w:r>
+      <w:proofErr w:type="spellEnd"/>
+      <w:r>
+        <w:t xml:space="preserve"> files, make sure to account for the fact that IE 6 cannot natively display .</w:t>
+      </w:r>
+      <w:proofErr w:type="spellStart"/>
+      <w:r>
+        <w:t>png</w:t>
+      </w:r>
+      <w:proofErr w:type="spellEnd"/>
+      <w:r>
+        <w:t xml:space="preserve"> files.  Look into pngfix.js and make sure to apply it to the CSS as well as inline images.</w:t>
       </w:r>
     </w:p>
     <w:p>
@@ -1879,16 +2093,6 @@
       <w:r>
         <w:t>All images should have alt tags describing the image and their height and width attributes should be set to aid with browser performance.</w:t>
       </w:r>
-    </w:p>
-    <w:p>
-      <w:pPr>
-        <w:pStyle w:val="BodyText"/>
-      </w:pPr>
-    </w:p>
-    <w:p>
-      <w:pPr>
-        <w:pStyle w:val="BodyText"/>
-      </w:pPr>
     </w:p>
     <w:p>
       <w:pPr>
@@ -1905,6 +2109,13 @@
           <w:bCs/>
         </w:rPr>
         <w:t xml:space="preserve">3.0 </w:t>
+      </w:r>
+      <w:r>
+        <w:rPr>
+          <w:b/>
+          <w:bCs/>
+        </w:rPr>
+        <w:t xml:space="preserve">- </w:t>
       </w:r>
       <w:r>
         <w:rPr>
@@ -1971,26 +2182,28 @@
         </w:rPr>
       </w:pPr>
       <w:r>
-        <w:t>Make sure there are no 404s before sending the final package.  This can most easily be accomplished by viewing the Net tab in the Firebug extension.</w:t>
-      </w:r>
-    </w:p>
-    <w:p>
-      <w:pPr>
-        <w:pStyle w:val="BodyText"/>
-      </w:pPr>
-    </w:p>
-    <w:p>
-      <w:pPr>
-        <w:pStyle w:val="BodyText"/>
-      </w:pPr>
-    </w:p>
-    <w:p>
-      <w:pPr>
-        <w:pStyle w:val="BodyText"/>
-        <w:rPr>
-          <w:b/>
-        </w:rPr>
-      </w:pPr>
+        <w:t>Make sure there are no 404s before sending the final package.  This can most easily be accomplished by viewing the Net</w:t>
+      </w:r>
+      <w:r>
+        <w:t>/Network</w:t>
+      </w:r>
+      <w:r>
+        <w:t xml:space="preserve"> tab in the Firebug extension</w:t>
+      </w:r>
+      <w:r>
+        <w:t xml:space="preserve"> or </w:t>
+      </w:r>
+      <w:proofErr w:type="spellStart"/>
+      <w:r>
+        <w:t>Webkit</w:t>
+      </w:r>
+      <w:proofErr w:type="spellEnd"/>
+      <w:r>
+        <w:t xml:space="preserve"> Developer Tools</w:t>
+      </w:r>
+      <w:r>
+        <w:t>.</w:t>
+      </w:r>
     </w:p>
     <w:p>
       <w:pPr>
@@ -2015,20 +2228,25 @@
         <w:rPr>
           <w:b/>
         </w:rPr>
-        <w:lastRenderedPageBreak/>
-        <w:br/>
+        <w:t>4</w:t>
       </w:r>
       <w:r>
         <w:rPr>
           <w:b/>
         </w:rPr>
-        <w:t>4</w:t>
+        <w:t xml:space="preserve">.0 </w:t>
       </w:r>
       <w:r>
         <w:rPr>
           <w:b/>
         </w:rPr>
-        <w:t>.0 THE DEFAULT PACKAGE</w:t>
+        <w:t xml:space="preserve">- </w:t>
+      </w:r>
+      <w:r>
+        <w:rPr>
+          <w:b/>
+        </w:rPr>
+        <w:t>THE DEFAULT PACKAGE</w:t>
       </w:r>
       <w:r>
         <w:rPr>
@@ -2168,8 +2386,16 @@
         <w:rPr>
           <w:b/>
         </w:rPr>
-        <w:t>/javascripts</w:t>
-      </w:r>
+        <w:t>/</w:t>
+      </w:r>
+      <w:proofErr w:type="spellStart"/>
+      <w:r>
+        <w:rPr>
+          <w:b/>
+        </w:rPr>
+        <w:t>javascripts</w:t>
+      </w:r>
+      <w:proofErr w:type="spellEnd"/>
     </w:p>
     <w:p>
       <w:pPr>
@@ -2194,11 +2420,16 @@
       <w:r>
         <w:t xml:space="preserve"> - All page specific </w:t>
       </w:r>
+      <w:proofErr w:type="spellStart"/>
       <w:r>
         <w:t>Javascript</w:t>
       </w:r>
       <w:r>
-        <w:t>s go here.</w:t>
+        <w:t>s</w:t>
+      </w:r>
+      <w:proofErr w:type="spellEnd"/>
+      <w:r>
+        <w:t xml:space="preserve"> go here.</w:t>
       </w:r>
       <w:r>
         <w:t xml:space="preserve"> </w:t>
@@ -2232,8 +2463,13 @@
         <w:t xml:space="preserve">that can be called with </w:t>
       </w:r>
       <w:r>
-        <w:t>the following:</w:t>
-      </w:r>
+        <w:t>the following</w:t>
+      </w:r>
+      <w:proofErr w:type="gramStart"/>
+      <w:r>
+        <w:t>:</w:t>
+      </w:r>
+      <w:proofErr w:type="gramEnd"/>
       <w:r>
         <w:br/>
       </w:r>
@@ -2241,7 +2477,22 @@
         <w:rPr>
           <w:i/>
         </w:rPr>
-        <w:t>log('inside coolFunc', this, arguments);</w:t>
+        <w:lastRenderedPageBreak/>
+        <w:t xml:space="preserve">log('inside </w:t>
+      </w:r>
+      <w:proofErr w:type="spellStart"/>
+      <w:r>
+        <w:rPr>
+          <w:i/>
+        </w:rPr>
+        <w:t>coolFunc</w:t>
+      </w:r>
+      <w:proofErr w:type="spellEnd"/>
+      <w:r>
+        <w:rPr>
+          <w:i/>
+        </w:rPr>
+        <w:t>', this, arguments);</w:t>
       </w:r>
       <w:r>
         <w:br/>
@@ -2285,11 +2536,19 @@
         <w:pStyle w:val="BodyText"/>
         <w:ind w:firstLine="720"/>
       </w:pPr>
+      <w:proofErr w:type="gramStart"/>
       <w:r>
         <w:rPr>
           <w:b/>
         </w:rPr>
-        <w:t>/lib</w:t>
+        <w:t>/</w:t>
+      </w:r>
+      <w:proofErr w:type="spellStart"/>
+      <w:r>
+        <w:rPr>
+          <w:b/>
+        </w:rPr>
+        <w:t>lib</w:t>
       </w:r>
       <w:r>
         <w:rPr>
@@ -2297,6 +2556,7 @@
         </w:rPr>
         <w:t>s</w:t>
       </w:r>
+      <w:proofErr w:type="spellEnd"/>
       <w:r>
         <w:t xml:space="preserve"> – A folder with libraries </w:t>
       </w:r>
@@ -2306,8 +2566,25 @@
       <w:r>
         <w:t>.</w:t>
       </w:r>
-      <w:r>
-        <w:t xml:space="preserve"> JQuery, belatedpng, modernizer, </w:t>
+      <w:proofErr w:type="gramEnd"/>
+      <w:r>
+        <w:t xml:space="preserve"> </w:t>
+      </w:r>
+      <w:proofErr w:type="spellStart"/>
+      <w:r>
+        <w:t>JQuery</w:t>
+      </w:r>
+      <w:proofErr w:type="spellEnd"/>
+      <w:r>
+        <w:t xml:space="preserve">, </w:t>
+      </w:r>
+      <w:proofErr w:type="spellStart"/>
+      <w:r>
+        <w:t>belatedpng</w:t>
+      </w:r>
+      <w:proofErr w:type="spellEnd"/>
+      <w:r>
+        <w:t xml:space="preserve">, modernizer, </w:t>
       </w:r>
       <w:r>
         <w:t>should</w:t>
@@ -2348,54 +2625,62 @@
           <w:b/>
         </w:rPr>
       </w:pPr>
+      <w:proofErr w:type="gramStart"/>
       <w:r>
         <w:rPr>
           <w:b/>
         </w:rPr>
         <w:t>jquery-1.6.1.min.js</w:t>
       </w:r>
-      <w:r>
-        <w:t xml:space="preserve"> – the jQuery library.</w:t>
-      </w:r>
-      <w:r>
-        <w:br/>
-      </w:r>
-    </w:p>
-    <w:p>
-      <w:pPr>
-        <w:pStyle w:val="BodyText"/>
-        <w:ind w:firstLine="720"/>
+      <w:proofErr w:type="gramEnd"/>
+      <w:r>
+        <w:t xml:space="preserve"> – the </w:t>
+      </w:r>
+      <w:proofErr w:type="spellStart"/>
+      <w:r>
+        <w:t>jQuery</w:t>
+      </w:r>
+      <w:proofErr w:type="spellEnd"/>
+      <w:r>
+        <w:t xml:space="preserve"> library.</w:t>
+      </w:r>
+    </w:p>
+    <w:p>
+      <w:pPr>
+        <w:pStyle w:val="BodyText"/>
+        <w:ind w:left="1440"/>
+      </w:pPr>
+      <w:proofErr w:type="spellStart"/>
+      <w:r>
         <w:rPr>
           <w:b/>
         </w:rPr>
-      </w:pPr>
+        <w:t>modernizr</w:t>
+      </w:r>
       <w:r>
         <w:rPr>
           <w:b/>
         </w:rPr>
-        <w:tab/>
-        <w:t xml:space="preserve">html5.js – </w:t>
-      </w:r>
-      <w:r>
-        <w:t>a shiv for adding html5 elements to IE</w:t>
-      </w:r>
-      <w:r>
-        <w:br/>
-      </w:r>
-    </w:p>
-    <w:p>
-      <w:pPr>
-        <w:pStyle w:val="BodyText"/>
-        <w:ind w:left="1440"/>
-      </w:pPr>
+        <w:t>.min.js</w:t>
+      </w:r>
+      <w:proofErr w:type="spellEnd"/>
       <w:r>
         <w:rPr>
           <w:b/>
         </w:rPr>
-        <w:t xml:space="preserve">modernizer-1.7.min.js – </w:t>
-      </w:r>
-      <w:r>
-        <w:t xml:space="preserve">Another JavaScript library for HTML5 tests (optional). </w:t>
+        <w:t xml:space="preserve"> – </w:t>
+      </w:r>
+      <w:r>
+        <w:t>A</w:t>
+      </w:r>
+      <w:r>
+        <w:t xml:space="preserve"> Ja</w:t>
+      </w:r>
+      <w:r>
+        <w:t>vaScript library for HTML5 tests</w:t>
+      </w:r>
+      <w:r>
+        <w:t xml:space="preserve">. </w:t>
       </w:r>
       <w:hyperlink r:id="rId15" w:history="1">
         <w:r>
@@ -2406,7 +2691,7 @@
         </w:r>
       </w:hyperlink>
       <w:r>
-        <w:br/>
+        <w:t xml:space="preserve"> This should be included in the Head of your page to add HTML5 elements to IE.  Review the file to see what tests are available and visit the website if you need to add more tests.</w:t>
       </w:r>
     </w:p>
     <w:p>
@@ -2414,14 +2699,34 @@
         <w:pStyle w:val="BodyText"/>
         <w:ind w:firstLine="720"/>
       </w:pPr>
+      <w:proofErr w:type="spellStart"/>
+      <w:proofErr w:type="gramStart"/>
       <w:r>
         <w:rPr>
           <w:b/>
         </w:rPr>
         <w:t>plugin-template.jquery.js</w:t>
       </w:r>
-      <w:r>
-        <w:t xml:space="preserve"> – A template for creating a jQuery plugin.</w:t>
+      <w:proofErr w:type="spellEnd"/>
+      <w:proofErr w:type="gramEnd"/>
+      <w:r>
+        <w:t xml:space="preserve"> – A template for creating a </w:t>
+      </w:r>
+      <w:proofErr w:type="spellStart"/>
+      <w:r>
+        <w:t>jQuery</w:t>
+      </w:r>
+      <w:proofErr w:type="spellEnd"/>
+      <w:r>
+        <w:t xml:space="preserve"> </w:t>
+      </w:r>
+      <w:proofErr w:type="spellStart"/>
+      <w:r>
+        <w:t>plugin</w:t>
+      </w:r>
+      <w:proofErr w:type="spellEnd"/>
+      <w:r>
+        <w:t>.</w:t>
       </w:r>
       <w:r>
         <w:br/>
@@ -2432,32 +2737,80 @@
         <w:pStyle w:val="BodyText"/>
         <w:ind w:firstLine="720"/>
       </w:pPr>
+      <w:proofErr w:type="gramStart"/>
       <w:r>
         <w:rPr>
           <w:b/>
         </w:rPr>
-        <w:t>simple-plugin-template.jquery.js</w:t>
-      </w:r>
-      <w:r>
-        <w:t xml:space="preserve"> – A simpler jQuery plugin template.</w:t>
-      </w:r>
-    </w:p>
-    <w:p>
-      <w:pPr>
-        <w:pStyle w:val="BodyText"/>
+        <w:t>simple-</w:t>
+      </w:r>
+      <w:proofErr w:type="spellStart"/>
+      <w:r>
         <w:rPr>
           <w:b/>
         </w:rPr>
-      </w:pPr>
-      <w:r>
-        <w:br/>
-      </w:r>
+        <w:t>plugin</w:t>
+      </w:r>
+      <w:proofErr w:type="spellEnd"/>
       <w:r>
         <w:rPr>
           <w:b/>
         </w:rPr>
-        <w:t>/stylesheets</w:t>
-      </w:r>
+        <w:t>-</w:t>
+      </w:r>
+      <w:proofErr w:type="spellStart"/>
+      <w:r>
+        <w:rPr>
+          <w:b/>
+        </w:rPr>
+        <w:t>template.jquery.js</w:t>
+      </w:r>
+      <w:proofErr w:type="spellEnd"/>
+      <w:proofErr w:type="gramEnd"/>
+      <w:r>
+        <w:t xml:space="preserve"> – A simpler </w:t>
+      </w:r>
+      <w:proofErr w:type="spellStart"/>
+      <w:r>
+        <w:t>jQuery</w:t>
+      </w:r>
+      <w:proofErr w:type="spellEnd"/>
+      <w:r>
+        <w:t xml:space="preserve"> </w:t>
+      </w:r>
+      <w:proofErr w:type="spellStart"/>
+      <w:r>
+        <w:t>plugin</w:t>
+      </w:r>
+      <w:proofErr w:type="spellEnd"/>
+      <w:r>
+        <w:t xml:space="preserve"> template.</w:t>
+      </w:r>
+    </w:p>
+    <w:p>
+      <w:pPr>
+        <w:pStyle w:val="BodyText"/>
+        <w:rPr>
+          <w:b/>
+        </w:rPr>
+      </w:pPr>
+      <w:r>
+        <w:br/>
+      </w:r>
+      <w:r>
+        <w:rPr>
+          <w:b/>
+        </w:rPr>
+        <w:t>/</w:t>
+      </w:r>
+      <w:proofErr w:type="spellStart"/>
+      <w:r>
+        <w:rPr>
+          <w:b/>
+        </w:rPr>
+        <w:t>stylesheets</w:t>
+      </w:r>
+      <w:proofErr w:type="spellEnd"/>
     </w:p>
     <w:p>
       <w:pPr>
@@ -2519,63 +2872,6 @@
     <w:p>
       <w:pPr>
         <w:pStyle w:val="BodyText"/>
-        <w:ind w:firstLine="720"/>
-      </w:pPr>
-      <w:r>
-        <w:rPr>
-          <w:b/>
-        </w:rPr>
-        <w:t>all-ie.css</w:t>
-      </w:r>
-      <w:r>
-        <w:t xml:space="preserve"> - </w:t>
-      </w:r>
-      <w:r>
-        <w:t>Styles</w:t>
-      </w:r>
-      <w:r>
-        <w:t xml:space="preserve"> for IE users.  This style is included using a conditional in the head tag that validates.</w:t>
-      </w:r>
-    </w:p>
-    <w:p>
-      <w:pPr>
-        <w:pStyle w:val="BodyText"/>
-        <w:ind w:left="720"/>
-      </w:pPr>
-      <w:r>
-        <w:rPr>
-          <w:b/>
-        </w:rPr>
-        <w:t>all-ie6.css</w:t>
-      </w:r>
-      <w:r>
-        <w:t xml:space="preserve"> - </w:t>
-      </w:r>
-      <w:r>
-        <w:t>Styles</w:t>
-      </w:r>
-      <w:r>
-        <w:t xml:space="preserve"> for IE6 and below users.  This style is included using a conditional in the head tag that validates.</w:t>
-      </w:r>
-    </w:p>
-    <w:p>
-      <w:pPr>
-        <w:pStyle w:val="BodyText"/>
-        <w:ind w:left="720"/>
-      </w:pPr>
-      <w:r>
-        <w:rPr>
-          <w:b/>
-        </w:rPr>
-        <w:t xml:space="preserve">all-ie7.css - </w:t>
-      </w:r>
-      <w:r>
-        <w:t>Styles for IE7 and below users.  This style is included using a conditional in the head tag that validates.</w:t>
-      </w:r>
-    </w:p>
-    <w:p>
-      <w:pPr>
-        <w:pStyle w:val="BodyText"/>
         <w:ind w:left="720"/>
       </w:pPr>
       <w:r>
@@ -2591,10 +2887,41 @@
         <w:t>Styles</w:t>
       </w:r>
       <w:r>
-        <w:t xml:space="preserve"> for printing a page.  This should mostly just give elements on the page the display:none </w:t>
+        <w:t xml:space="preserve"> for printing a page.  This should mostly just give elements on the page the </w:t>
+      </w:r>
+      <w:proofErr w:type="spellStart"/>
+      <w:r>
+        <w:t>display</w:t>
+      </w:r>
+      <w:proofErr w:type="gramStart"/>
+      <w:r>
+        <w:t>:none</w:t>
+      </w:r>
+      <w:proofErr w:type="spellEnd"/>
+      <w:proofErr w:type="gramEnd"/>
+      <w:r>
+        <w:t xml:space="preserve"> </w:t>
       </w:r>
       <w:r>
         <w:t>attribute.</w:t>
+      </w:r>
+    </w:p>
+    <w:p>
+      <w:pPr>
+        <w:pStyle w:val="BodyText"/>
+        <w:ind w:left="720"/>
+      </w:pPr>
+      <w:r>
+        <w:rPr>
+          <w:b/>
+        </w:rPr>
+        <w:t xml:space="preserve">handheld.css – </w:t>
+      </w:r>
+      <w:r>
+        <w:t>Styles for handheld devices</w:t>
+      </w:r>
+      <w:r>
+        <w:t>.</w:t>
       </w:r>
     </w:p>
     <w:p>
@@ -2625,7 +2952,18 @@
         <w:t>humans.txt</w:t>
       </w:r>
       <w:r>
-        <w:t xml:space="preserve"> – Read more: humanstxt.org</w:t>
+        <w:t xml:space="preserve"> – Read more: </w:t>
+      </w:r>
+      <w:hyperlink r:id="rId16" w:history="1">
+        <w:r>
+          <w:rPr>
+            <w:rStyle w:val="Hyperlink"/>
+          </w:rPr>
+          <w:t>http://goo.gl/IjffW</w:t>
+        </w:r>
+      </w:hyperlink>
+      <w:r>
+        <w:t xml:space="preserve"> </w:t>
       </w:r>
     </w:p>
     <w:p>
@@ -2645,7 +2983,7 @@
       <w:r>
         <w:t xml:space="preserve">Read more: </w:t>
       </w:r>
-      <w:hyperlink r:id="rId16" w:history="1">
+      <w:hyperlink r:id="rId17" w:history="1">
         <w:r>
           <w:rPr>
             <w:rStyle w:val="Hyperlink"/>
@@ -2661,14 +2999,136 @@
       <w:pPr>
         <w:pStyle w:val="Heading1"/>
       </w:pPr>
+      <w:r>
+        <w:t xml:space="preserve">5.0 </w:t>
+      </w:r>
+      <w:r>
+        <w:t xml:space="preserve">- </w:t>
+      </w:r>
+      <w:r>
+        <w:t>IE specific styles</w:t>
+      </w:r>
+    </w:p>
+    <w:p>
+      <w:pPr>
+        <w:pStyle w:val="BodyText"/>
+        <w:ind w:left="720"/>
+      </w:pPr>
+      <w:r>
+        <w:t xml:space="preserve">If you want to style for IE specifically, you can use the following classes that get added to the HTML node via conditional statements and </w:t>
+      </w:r>
+      <w:proofErr w:type="spellStart"/>
+      <w:r>
+        <w:t>Modernizr</w:t>
+      </w:r>
+      <w:proofErr w:type="spellEnd"/>
+      <w:r>
+        <w:t>.</w:t>
+      </w:r>
+    </w:p>
+    <w:p>
+      <w:pPr>
+        <w:pStyle w:val="BodyText"/>
+        <w:ind w:firstLine="720"/>
+      </w:pPr>
+    </w:p>
+    <w:p>
+      <w:pPr>
+        <w:pStyle w:val="BodyText"/>
+        <w:ind w:firstLine="720"/>
+      </w:pPr>
+      <w:r>
+        <w:t xml:space="preserve">IE6 - ie6 oldie </w:t>
+      </w:r>
+      <w:r>
+        <w:t>E</w:t>
+      </w:r>
+      <w:r>
+        <w:t xml:space="preserve">xample: </w:t>
+      </w:r>
+      <w:r>
+        <w:t>.ie6</w:t>
+      </w:r>
+      <w:r>
+        <w:t xml:space="preserve"> </w:t>
+      </w:r>
+      <w:r>
+        <w:t>{}</w:t>
+      </w:r>
+    </w:p>
+    <w:p>
+      <w:pPr>
+        <w:pStyle w:val="BodyText"/>
+        <w:ind w:firstLine="720"/>
+      </w:pPr>
+      <w:r>
+        <w:t xml:space="preserve">IE7 - ie7 oldie </w:t>
+      </w:r>
+      <w:r>
+        <w:t>E</w:t>
+      </w:r>
+      <w:r>
+        <w:t xml:space="preserve">xample: </w:t>
+      </w:r>
+      <w:r>
+        <w:t>.ie7 {}</w:t>
+      </w:r>
+    </w:p>
+    <w:p>
+      <w:pPr>
+        <w:pStyle w:val="BodyText"/>
+        <w:ind w:firstLine="720"/>
+      </w:pPr>
+      <w:r>
+        <w:t xml:space="preserve">IE8 - ie8 oldie </w:t>
+      </w:r>
+      <w:r>
+        <w:t>E</w:t>
+      </w:r>
+      <w:r>
+        <w:t xml:space="preserve">xample: </w:t>
+      </w:r>
+      <w:r>
+        <w:t>.ie8 {}</w:t>
+      </w:r>
+    </w:p>
+    <w:p>
+      <w:pPr>
+        <w:pStyle w:val="BodyText"/>
+      </w:pPr>
+    </w:p>
+    <w:p>
+      <w:pPr>
+        <w:pStyle w:val="BodyText"/>
+      </w:pPr>
+      <w:r>
+        <w:t>For browsers that do not have JavaS</w:t>
+      </w:r>
+      <w:r>
+        <w:t>cript support, you can use the no-</w:t>
+      </w:r>
+      <w:proofErr w:type="spellStart"/>
+      <w:r>
+        <w:t>js</w:t>
+      </w:r>
+      <w:proofErr w:type="spellEnd"/>
+      <w:r>
+        <w:t xml:space="preserve"> class.</w:t>
+      </w:r>
+      <w:r>
+        <w:t xml:space="preserve"> </w:t>
+      </w:r>
+    </w:p>
+    <w:p>
+      <w:pPr>
+        <w:pStyle w:val="BodyText"/>
+      </w:pPr>
     </w:p>
     <w:sectPr>
-      <w:headerReference w:type="even" r:id="rId17"/>
       <w:headerReference w:type="default" r:id="rId18"/>
-      <w:footerReference w:type="even" r:id="rId19"/>
-      <w:footerReference w:type="default" r:id="rId20"/>
-      <w:headerReference w:type="first" r:id="rId21"/>
-      <w:footerReference w:type="first" r:id="rId22"/>
+      <w:footerReference w:type="default" r:id="rId19"/>
+      <w:headerReference w:type="first" r:id="rId20"/>
+      <w:footerReference w:type="first" r:id="rId21"/>
       <w:pgSz w:w="12240" w:h="15840" w:code="1"/>
       <w:pgMar w:top="2304" w:right="1440" w:bottom="1440" w:left="1440" w:header="576" w:footer="720" w:gutter="0"/>
       <w:cols w:space="720"/>
@@ -2702,8 +3162,118 @@
 <w:ftr xmlns:ve="http://schemas.openxmlformats.org/markup-compatibility/2006" xmlns:o="urn:schemas-microsoft-com:office:office" xmlns:r="http://schemas.openxmlformats.org/officeDocument/2006/relationships" xmlns:m="http://schemas.openxmlformats.org/officeDocument/2006/math" xmlns:v="urn:schemas-microsoft-com:vml" xmlns:wp="http://schemas.openxmlformats.org/drawingml/2006/wordprocessingDrawing" xmlns:w10="urn:schemas-microsoft-com:office:word" xmlns:w="http://schemas.openxmlformats.org/wordprocessingml/2006/main" xmlns:wne="http://schemas.microsoft.com/office/word/2006/wordml">
   <w:p>
     <w:pPr>
-      <w:pStyle w:val="Footer"/>
+      <w:rPr>
+        <w:b/>
+        <w:sz w:val="12"/>
+        <w:szCs w:val="12"/>
+      </w:rPr>
     </w:pPr>
+    <w:r>
+      <w:rPr>
+        <w:rFonts w:ascii="DIN-Medium" w:hAnsi="DIN-Medium" w:cs="DIN-Medium"/>
+        <w:color w:val="F3632A"/>
+        <w:sz w:val="20"/>
+      </w:rPr>
+      <w:t>Blenderbox</w:t>
+    </w:r>
+    <w:r>
+      <w:rPr>
+        <w:rFonts w:ascii="DIN-Medium" w:hAnsi="DIN-Medium" w:cs="DIN-Medium"/>
+        <w:color w:val="F3632A"/>
+        <w:sz w:val="20"/>
+      </w:rPr>
+      <w:tab/>
+    </w:r>
+    <w:r>
+      <w:rPr>
+        <w:rFonts w:ascii="DIN-Medium" w:hAnsi="DIN-Medium" w:cs="DIN-Medium"/>
+        <w:color w:val="F3632A"/>
+        <w:sz w:val="20"/>
+      </w:rPr>
+      <w:tab/>
+    </w:r>
+    <w:r>
+      <w:rPr>
+        <w:rFonts w:ascii="DIN-Medium" w:hAnsi="DIN-Medium" w:cs="DIN-Medium"/>
+        <w:color w:val="F3632A"/>
+        <w:sz w:val="20"/>
+      </w:rPr>
+      <w:tab/>
+    </w:r>
+    <w:r>
+      <w:rPr>
+        <w:rFonts w:ascii="DIN-Medium" w:hAnsi="DIN-Medium" w:cs="DIN-Medium"/>
+        <w:color w:val="F3632A"/>
+        <w:sz w:val="20"/>
+      </w:rPr>
+      <w:tab/>
+    </w:r>
+    <w:r>
+      <w:rPr>
+        <w:rFonts w:ascii="DIN-Medium" w:hAnsi="DIN-Medium" w:cs="DIN-Medium"/>
+        <w:color w:val="F3632A"/>
+        <w:sz w:val="20"/>
+      </w:rPr>
+      <w:tab/>
+      <w:t xml:space="preserve">     </w:t>
+    </w:r>
+    <w:r>
+      <w:rPr>
+        <w:b/>
+        <w:sz w:val="12"/>
+        <w:szCs w:val="12"/>
+      </w:rPr>
+      <w:t xml:space="preserve">- </w:t>
+    </w:r>
+    <w:r>
+      <w:rPr>
+        <w:b/>
+        <w:sz w:val="12"/>
+        <w:szCs w:val="12"/>
+      </w:rPr>
+      <w:fldChar w:fldCharType="begin"/>
+    </w:r>
+    <w:r>
+      <w:rPr>
+        <w:b/>
+        <w:sz w:val="12"/>
+        <w:szCs w:val="12"/>
+      </w:rPr>
+      <w:instrText xml:space="preserve"> PAGE </w:instrText>
+    </w:r>
+    <w:r>
+      <w:rPr>
+        <w:b/>
+        <w:sz w:val="12"/>
+        <w:szCs w:val="12"/>
+      </w:rPr>
+      <w:fldChar w:fldCharType="separate"/>
+    </w:r>
+    <w:r>
+      <w:rPr>
+        <w:b/>
+        <w:noProof/>
+        <w:sz w:val="12"/>
+        <w:szCs w:val="12"/>
+      </w:rPr>
+      <w:t>5</w:t>
+    </w:r>
+    <w:r>
+      <w:rPr>
+        <w:b/>
+        <w:sz w:val="12"/>
+        <w:szCs w:val="12"/>
+      </w:rPr>
+      <w:fldChar w:fldCharType="end"/>
+    </w:r>
+    <w:r>
+      <w:rPr>
+        <w:b/>
+        <w:sz w:val="12"/>
+        <w:szCs w:val="12"/>
+      </w:rPr>
+      <w:t xml:space="preserve"> -</w:t>
+    </w:r>
   </w:p>
 </w:ftr>
 </file>
@@ -2713,126 +3283,6 @@
   <w:p>
     <w:pPr>
       <w:rPr>
-        <w:b/>
-        <w:sz w:val="12"/>
-        <w:szCs w:val="12"/>
-      </w:rPr>
-    </w:pPr>
-    <w:r>
-      <w:rPr>
-        <w:rFonts w:ascii="DIN-Medium" w:hAnsi="DIN-Medium" w:cs="DIN-Medium"/>
-        <w:color w:val="F3632A"/>
-        <w:sz w:val="20"/>
-      </w:rPr>
-      <w:t>Blenderbox</w:t>
-    </w:r>
-    <w:r>
-      <w:rPr>
-        <w:rFonts w:ascii="DIN-Medium" w:hAnsi="DIN-Medium" w:cs="DIN-Medium"/>
-        <w:color w:val="F3632A"/>
-        <w:sz w:val="20"/>
-      </w:rPr>
-      <w:tab/>
-    </w:r>
-    <w:r>
-      <w:rPr>
-        <w:rFonts w:ascii="DIN-Medium" w:hAnsi="DIN-Medium" w:cs="DIN-Medium"/>
-        <w:color w:val="F3632A"/>
-        <w:sz w:val="20"/>
-      </w:rPr>
-      <w:tab/>
-    </w:r>
-    <w:r>
-      <w:rPr>
-        <w:rFonts w:ascii="DIN-Medium" w:hAnsi="DIN-Medium" w:cs="DIN-Medium"/>
-        <w:color w:val="F3632A"/>
-        <w:sz w:val="20"/>
-      </w:rPr>
-      <w:tab/>
-    </w:r>
-    <w:r>
-      <w:rPr>
-        <w:rFonts w:ascii="DIN-Medium" w:hAnsi="DIN-Medium" w:cs="DIN-Medium"/>
-        <w:color w:val="F3632A"/>
-        <w:sz w:val="20"/>
-      </w:rPr>
-      <w:tab/>
-    </w:r>
-    <w:r>
-      <w:rPr>
-        <w:rFonts w:ascii="DIN-Medium" w:hAnsi="DIN-Medium" w:cs="DIN-Medium"/>
-        <w:color w:val="F3632A"/>
-        <w:sz w:val="20"/>
-      </w:rPr>
-      <w:tab/>
-      <w:t xml:space="preserve">     </w:t>
-    </w:r>
-    <w:r>
-      <w:rPr>
-        <w:b/>
-        <w:sz w:val="12"/>
-        <w:szCs w:val="12"/>
-      </w:rPr>
-      <w:t xml:space="preserve">- </w:t>
-    </w:r>
-    <w:r>
-      <w:rPr>
-        <w:b/>
-        <w:sz w:val="12"/>
-        <w:szCs w:val="12"/>
-      </w:rPr>
-      <w:fldChar w:fldCharType="begin"/>
-    </w:r>
-    <w:r>
-      <w:rPr>
-        <w:b/>
-        <w:sz w:val="12"/>
-        <w:szCs w:val="12"/>
-      </w:rPr>
-      <w:instrText xml:space="preserve"> PAGE </w:instrText>
-    </w:r>
-    <w:r>
-      <w:rPr>
-        <w:b/>
-        <w:sz w:val="12"/>
-        <w:szCs w:val="12"/>
-      </w:rPr>
-      <w:fldChar w:fldCharType="separate"/>
-    </w:r>
-    <w:r>
-      <w:rPr>
-        <w:b/>
-        <w:noProof/>
-        <w:sz w:val="12"/>
-        <w:szCs w:val="12"/>
-      </w:rPr>
-      <w:t>5</w:t>
-    </w:r>
-    <w:r>
-      <w:rPr>
-        <w:b/>
-        <w:sz w:val="12"/>
-        <w:szCs w:val="12"/>
-      </w:rPr>
-      <w:fldChar w:fldCharType="end"/>
-    </w:r>
-    <w:r>
-      <w:rPr>
-        <w:b/>
-        <w:sz w:val="12"/>
-        <w:szCs w:val="12"/>
-      </w:rPr>
-      <w:t xml:space="preserve"> -</w:t>
-    </w:r>
-  </w:p>
-</w:ftr>
-</file>
-
-<file path=word/footer3.xml><?xml version="1.0" encoding="utf-8"?>
-<w:ftr xmlns:ve="http://schemas.openxmlformats.org/markup-compatibility/2006" xmlns:o="urn:schemas-microsoft-com:office:office" xmlns:r="http://schemas.openxmlformats.org/officeDocument/2006/relationships" xmlns:m="http://schemas.openxmlformats.org/officeDocument/2006/math" xmlns:v="urn:schemas-microsoft-com:vml" xmlns:wp="http://schemas.openxmlformats.org/drawingml/2006/wordprocessingDrawing" xmlns:w10="urn:schemas-microsoft-com:office:word" xmlns:w="http://schemas.openxmlformats.org/wordprocessingml/2006/main" xmlns:wne="http://schemas.microsoft.com/office/word/2006/wordml">
-  <w:p>
-    <w:pPr>
-      <w:rPr>
         <w:sz w:val="14"/>
         <w:szCs w:val="14"/>
       </w:rPr>
@@ -2947,11 +3397,21 @@
         <w:sz w:val="14"/>
       </w:rPr>
     </w:pPr>
+    <w:proofErr w:type="spellStart"/>
+    <w:proofErr w:type="gramStart"/>
     <w:r>
       <w:rPr>
         <w:sz w:val="14"/>
       </w:rPr>
-      <w:t xml:space="preserve">tel </w:t>
+      <w:t>tel</w:t>
+    </w:r>
+    <w:proofErr w:type="spellEnd"/>
+    <w:proofErr w:type="gramEnd"/>
+    <w:r>
+      <w:rPr>
+        <w:sz w:val="14"/>
+      </w:rPr>
+      <w:t xml:space="preserve"> </w:t>
     </w:r>
     <w:r>
       <w:rPr>
@@ -3001,16 +3461,6 @@
 </file>
 
 <file path=word/header1.xml><?xml version="1.0" encoding="utf-8"?>
-<w:hdr xmlns:ve="http://schemas.openxmlformats.org/markup-compatibility/2006" xmlns:o="urn:schemas-microsoft-com:office:office" xmlns:r="http://schemas.openxmlformats.org/officeDocument/2006/relationships" xmlns:m="http://schemas.openxmlformats.org/officeDocument/2006/math" xmlns:v="urn:schemas-microsoft-com:vml" xmlns:wp="http://schemas.openxmlformats.org/drawingml/2006/wordprocessingDrawing" xmlns:w10="urn:schemas-microsoft-com:office:word" xmlns:w="http://schemas.openxmlformats.org/wordprocessingml/2006/main" xmlns:wne="http://schemas.microsoft.com/office/word/2006/wordml">
-  <w:p>
-    <w:pPr>
-      <w:pStyle w:val="Header"/>
-    </w:pPr>
-  </w:p>
-</w:hdr>
-</file>
-
-<file path=word/header2.xml><?xml version="1.0" encoding="utf-8"?>
 <w:hdr xmlns:ve="http://schemas.openxmlformats.org/markup-compatibility/2006" xmlns:o="urn:schemas-microsoft-com:office:office" xmlns:r="http://schemas.openxmlformats.org/officeDocument/2006/relationships" xmlns:m="http://schemas.openxmlformats.org/officeDocument/2006/math" xmlns:v="urn:schemas-microsoft-com:vml" xmlns:wp="http://schemas.openxmlformats.org/drawingml/2006/wordprocessingDrawing" xmlns:w10="urn:schemas-microsoft-com:office:word" xmlns:w="http://schemas.openxmlformats.org/wordprocessingml/2006/main" xmlns:wne="http://schemas.microsoft.com/office/word/2006/wordml">
   <w:tbl>
     <w:tblPr>
@@ -3174,7 +3624,7 @@
               <w:sz w:val="14"/>
               <w:szCs w:val="14"/>
             </w:rPr>
-            <w:t>4</w:t>
+            <w:t>6</w:t>
           </w:r>
           <w:r>
             <w:rPr>
@@ -3188,14 +3638,7 @@
               <w:sz w:val="14"/>
               <w:szCs w:val="14"/>
             </w:rPr>
-            <w:t>1</w:t>
-          </w:r>
-          <w:r>
-            <w:rPr>
-              <w:sz w:val="14"/>
-              <w:szCs w:val="14"/>
-            </w:rPr>
-            <w:t>7</w:t>
+            <w:t>30</w:t>
           </w:r>
           <w:r>
             <w:rPr>
@@ -3238,7 +3681,7 @@
               <w:sz w:val="14"/>
               <w:szCs w:val="14"/>
             </w:rPr>
-            <w:t>.1</w:t>
+            <w:t>.2</w:t>
           </w:r>
         </w:p>
         <w:p>
@@ -3302,7 +3745,7 @@
 </w:hdr>
 </file>
 
-<file path=word/header3.xml><?xml version="1.0" encoding="utf-8"?>
+<file path=word/header2.xml><?xml version="1.0" encoding="utf-8"?>
 <w:hdr xmlns:ve="http://schemas.openxmlformats.org/markup-compatibility/2006" xmlns:o="urn:schemas-microsoft-com:office:office" xmlns:r="http://schemas.openxmlformats.org/officeDocument/2006/relationships" xmlns:m="http://schemas.openxmlformats.org/officeDocument/2006/math" xmlns:v="urn:schemas-microsoft-com:vml" xmlns:wp="http://schemas.openxmlformats.org/drawingml/2006/wordprocessingDrawing" xmlns:w10="urn:schemas-microsoft-com:office:word" xmlns:w="http://schemas.openxmlformats.org/wordprocessingml/2006/main" xmlns:wne="http://schemas.microsoft.com/office/word/2006/wordml">
   <w:tbl>
     <w:tblPr>
@@ -8426,6 +8869,7 @@
   <w:style w:type="character" w:default="1" w:styleId="DefaultParagraphFont">
     <w:name w:val="Default Paragraph Font"/>
     <w:uiPriority w:val="1"/>
+    <w:semiHidden/>
     <w:unhideWhenUsed/>
   </w:style>
   <w:style w:type="table" w:default="1" w:styleId="TableNormal">

</xml_diff>